<commit_message>
Added the integration testing tables.
</commit_message>
<xml_diff>
--- a/SDSTestPlan.docx
+++ b/SDSTestPlan.docx
@@ -491,6 +491,7 @@
           <w:szCs w:val="36"/>
           <w14:ligatures w14:val="none"/>
         </w:rPr>
+        <w:lastRenderedPageBreak/>
         <w:t>Software for a Cafe</w:t>
       </w:r>
     </w:p>
@@ -857,6 +858,7 @@
           <w:szCs w:val="28"/>
           <w14:ligatures w14:val="none"/>
         </w:rPr>
+        <w:lastRenderedPageBreak/>
         <w:t>Class Descriptions</w:t>
       </w:r>
     </w:p>
@@ -2213,6 +2215,7 @@
           <w:szCs w:val="22"/>
           <w14:ligatures w14:val="none"/>
         </w:rPr>
+        <w:lastRenderedPageBreak/>
         <w:t>AddNewFoodItem</w:t>
       </w:r>
       <w:proofErr w:type="spellEnd"/>
@@ -4108,6 +4111,7 @@
           <w:szCs w:val="28"/>
           <w14:ligatures w14:val="none"/>
         </w:rPr>
+        <w:lastRenderedPageBreak/>
         <w:t>Software Architecture / Component Connections</w:t>
       </w:r>
     </w:p>
@@ -4853,6 +4857,7 @@
           <w:szCs w:val="28"/>
           <w14:ligatures w14:val="none"/>
         </w:rPr>
+        <w:lastRenderedPageBreak/>
         <w:t>Development Plan + Timeline</w:t>
       </w:r>
     </w:p>
@@ -5114,6 +5119,7 @@
           <w:sz w:val="28"/>
           <w:szCs w:val="28"/>
         </w:rPr>
+        <w:lastRenderedPageBreak/>
         <w:t>Test Plan:</w:t>
       </w:r>
     </w:p>
@@ -8033,6 +8039,1962 @@
     </w:p>
     <w:p>
       <w:pPr>
+        <w:pStyle w:val="Heading4"/>
+        <w:numPr>
+          <w:ilvl w:val="0"/>
+          <w:numId w:val="17"/>
+        </w:numPr>
+        <w:spacing w:before="280"/>
+        <w:ind w:right="-10080"/>
+        <w:textAlignment w:val="baseline"/>
+        <w:rPr>
+          <w:rFonts w:ascii="Arial" w:hAnsi="Arial" w:cs="Arial"/>
+          <w:color w:val="000000"/>
+        </w:rPr>
+      </w:pPr>
+      <w:r>
+        <w:rPr>
+          <w:rFonts w:ascii="Arial" w:hAnsi="Arial" w:cs="Arial"/>
+          <w:b/>
+          <w:bCs/>
+          <w:color w:val="000000"/>
+        </w:rPr>
+        <w:t>Integration Testing</w:t>
+      </w:r>
+    </w:p>
+    <w:p>
+      <w:pPr>
+        <w:pStyle w:val="NormalWeb"/>
+        <w:spacing w:before="0" w:beforeAutospacing="0" w:after="0" w:afterAutospacing="0"/>
+        <w:ind w:left="720" w:right="-10080"/>
+      </w:pPr>
+      <w:r>
+        <w:rPr>
+          <w:rFonts w:ascii="Arial" w:hAnsi="Arial" w:cs="Arial"/>
+          <w:color w:val="000000"/>
+          <w:sz w:val="22"/>
+          <w:szCs w:val="22"/>
+        </w:rPr>
+        <w:t>interfaces among integrated units</w:t>
+      </w:r>
+    </w:p>
+    <w:p>
+      <w:pPr>
+        <w:pStyle w:val="NormalWeb"/>
+        <w:numPr>
+          <w:ilvl w:val="0"/>
+          <w:numId w:val="18"/>
+        </w:numPr>
+        <w:spacing w:before="0" w:beforeAutospacing="0" w:after="0" w:afterAutospacing="0"/>
+        <w:ind w:left="1440" w:right="-10080"/>
+        <w:textAlignment w:val="baseline"/>
+        <w:rPr>
+          <w:rFonts w:ascii="Arial" w:hAnsi="Arial" w:cs="Arial"/>
+          <w:color w:val="000000"/>
+          <w:sz w:val="22"/>
+          <w:szCs w:val="22"/>
+        </w:rPr>
+      </w:pPr>
+      <w:r>
+        <w:rPr>
+          <w:rFonts w:ascii="Arial" w:hAnsi="Arial" w:cs="Arial"/>
+          <w:color w:val="000000"/>
+          <w:sz w:val="22"/>
+          <w:szCs w:val="22"/>
+        </w:rPr>
+        <w:t xml:space="preserve">1st Test Set: (Adding a drink </w:t>
+      </w:r>
+      <w:proofErr w:type="spellStart"/>
+      <w:r>
+        <w:rPr>
+          <w:rFonts w:ascii="Arial" w:hAnsi="Arial" w:cs="Arial"/>
+          <w:color w:val="000000"/>
+          <w:sz w:val="22"/>
+          <w:szCs w:val="22"/>
+        </w:rPr>
+        <w:t>menuItem</w:t>
+      </w:r>
+      <w:proofErr w:type="spellEnd"/>
+      <w:r>
+        <w:rPr>
+          <w:rFonts w:ascii="Arial" w:hAnsi="Arial" w:cs="Arial"/>
+          <w:color w:val="000000"/>
+          <w:sz w:val="22"/>
+          <w:szCs w:val="22"/>
+        </w:rPr>
+        <w:t xml:space="preserve"> to a store’s drink menu)</w:t>
+      </w:r>
+    </w:p>
+    <w:p>
+      <w:pPr>
+        <w:rPr>
+          <w:rFonts w:ascii="Times New Roman" w:hAnsi="Times New Roman" w:cs="Times New Roman"/>
+        </w:rPr>
+      </w:pPr>
+    </w:p>
+    <w:tbl>
+      <w:tblPr>
+        <w:tblW w:w="0" w:type="auto"/>
+        <w:tblCellMar>
+          <w:top w:w="15" w:type="dxa"/>
+          <w:left w:w="15" w:type="dxa"/>
+          <w:bottom w:w="15" w:type="dxa"/>
+          <w:right w:w="15" w:type="dxa"/>
+        </w:tblCellMar>
+        <w:tblLook w:val="04A0" w:firstRow="1" w:lastRow="0" w:firstColumn="1" w:lastColumn="0" w:noHBand="0" w:noVBand="1"/>
+      </w:tblPr>
+      <w:tblGrid>
+        <w:gridCol w:w="2283"/>
+        <w:gridCol w:w="3448"/>
+        <w:gridCol w:w="1455"/>
+        <w:gridCol w:w="2154"/>
+      </w:tblGrid>
+      <w:tr>
+        <w:tc>
+          <w:tcPr>
+            <w:tcW w:w="0" w:type="auto"/>
+            <w:tcBorders>
+              <w:top w:val="single" w:sz="8" w:space="0" w:color="000000"/>
+              <w:left w:val="single" w:sz="8" w:space="0" w:color="000000"/>
+              <w:bottom w:val="single" w:sz="8" w:space="0" w:color="000000"/>
+              <w:right w:val="single" w:sz="8" w:space="0" w:color="000000"/>
+            </w:tcBorders>
+            <w:shd w:val="clear" w:color="auto" w:fill="A4C2F4"/>
+            <w:tcMar>
+              <w:top w:w="100" w:type="dxa"/>
+              <w:left w:w="100" w:type="dxa"/>
+              <w:bottom w:w="100" w:type="dxa"/>
+              <w:right w:w="100" w:type="dxa"/>
+            </w:tcMar>
+            <w:hideMark/>
+          </w:tcPr>
+          <w:p>
+            <w:pPr>
+              <w:pStyle w:val="NormalWeb"/>
+              <w:spacing w:before="0" w:beforeAutospacing="0" w:after="0" w:afterAutospacing="0"/>
+            </w:pPr>
+            <w:r>
+              <w:rPr>
+                <w:rFonts w:ascii="Arial" w:hAnsi="Arial" w:cs="Arial"/>
+                <w:color w:val="000000"/>
+                <w:sz w:val="22"/>
+                <w:szCs w:val="22"/>
+              </w:rPr>
+              <w:t>Test Case #</w:t>
+            </w:r>
+          </w:p>
+        </w:tc>
+        <w:tc>
+          <w:tcPr>
+            <w:tcW w:w="0" w:type="auto"/>
+            <w:tcBorders>
+              <w:top w:val="single" w:sz="8" w:space="0" w:color="000000"/>
+              <w:left w:val="single" w:sz="8" w:space="0" w:color="000000"/>
+              <w:bottom w:val="single" w:sz="8" w:space="0" w:color="000000"/>
+              <w:right w:val="single" w:sz="8" w:space="0" w:color="000000"/>
+            </w:tcBorders>
+            <w:shd w:val="clear" w:color="auto" w:fill="A4C2F4"/>
+            <w:tcMar>
+              <w:top w:w="100" w:type="dxa"/>
+              <w:left w:w="100" w:type="dxa"/>
+              <w:bottom w:w="100" w:type="dxa"/>
+              <w:right w:w="100" w:type="dxa"/>
+            </w:tcMar>
+            <w:hideMark/>
+          </w:tcPr>
+          <w:p>
+            <w:pPr>
+              <w:pStyle w:val="NormalWeb"/>
+              <w:spacing w:before="0" w:beforeAutospacing="0" w:after="0" w:afterAutospacing="0"/>
+            </w:pPr>
+            <w:r>
+              <w:rPr>
+                <w:rFonts w:ascii="Arial" w:hAnsi="Arial" w:cs="Arial"/>
+                <w:color w:val="000000"/>
+                <w:sz w:val="22"/>
+                <w:szCs w:val="22"/>
+              </w:rPr>
+              <w:t>Method call</w:t>
+            </w:r>
+          </w:p>
+        </w:tc>
+        <w:tc>
+          <w:tcPr>
+            <w:tcW w:w="0" w:type="auto"/>
+            <w:tcBorders>
+              <w:top w:val="single" w:sz="8" w:space="0" w:color="000000"/>
+              <w:left w:val="single" w:sz="8" w:space="0" w:color="000000"/>
+              <w:bottom w:val="single" w:sz="8" w:space="0" w:color="000000"/>
+              <w:right w:val="single" w:sz="8" w:space="0" w:color="000000"/>
+            </w:tcBorders>
+            <w:shd w:val="clear" w:color="auto" w:fill="A4C2F4"/>
+            <w:tcMar>
+              <w:top w:w="100" w:type="dxa"/>
+              <w:left w:w="100" w:type="dxa"/>
+              <w:bottom w:w="100" w:type="dxa"/>
+              <w:right w:w="100" w:type="dxa"/>
+            </w:tcMar>
+            <w:hideMark/>
+          </w:tcPr>
+          <w:p>
+            <w:pPr>
+              <w:pStyle w:val="NormalWeb"/>
+              <w:spacing w:before="0" w:beforeAutospacing="0" w:after="0" w:afterAutospacing="0"/>
+            </w:pPr>
+            <w:r>
+              <w:rPr>
+                <w:rFonts w:ascii="Arial" w:hAnsi="Arial" w:cs="Arial"/>
+                <w:color w:val="000000"/>
+                <w:sz w:val="22"/>
+                <w:szCs w:val="22"/>
+              </w:rPr>
+              <w:t>Classes tested</w:t>
+            </w:r>
+          </w:p>
+        </w:tc>
+        <w:tc>
+          <w:tcPr>
+            <w:tcW w:w="0" w:type="auto"/>
+            <w:tcBorders>
+              <w:top w:val="single" w:sz="8" w:space="0" w:color="000000"/>
+              <w:left w:val="single" w:sz="8" w:space="0" w:color="000000"/>
+              <w:bottom w:val="single" w:sz="8" w:space="0" w:color="000000"/>
+              <w:right w:val="single" w:sz="8" w:space="0" w:color="000000"/>
+            </w:tcBorders>
+            <w:shd w:val="clear" w:color="auto" w:fill="A4C2F4"/>
+            <w:tcMar>
+              <w:top w:w="100" w:type="dxa"/>
+              <w:left w:w="100" w:type="dxa"/>
+              <w:bottom w:w="100" w:type="dxa"/>
+              <w:right w:w="100" w:type="dxa"/>
+            </w:tcMar>
+            <w:hideMark/>
+          </w:tcPr>
+          <w:p>
+            <w:pPr>
+              <w:pStyle w:val="NormalWeb"/>
+              <w:spacing w:before="0" w:beforeAutospacing="0" w:after="0" w:afterAutospacing="0"/>
+            </w:pPr>
+            <w:r>
+              <w:rPr>
+                <w:rFonts w:ascii="Arial" w:hAnsi="Arial" w:cs="Arial"/>
+                <w:color w:val="000000"/>
+                <w:sz w:val="22"/>
+                <w:szCs w:val="22"/>
+              </w:rPr>
+              <w:t>Expected output</w:t>
+            </w:r>
+          </w:p>
+        </w:tc>
+      </w:tr>
+      <w:tr>
+        <w:tc>
+          <w:tcPr>
+            <w:tcW w:w="0" w:type="auto"/>
+            <w:tcBorders>
+              <w:top w:val="single" w:sz="8" w:space="0" w:color="000000"/>
+              <w:left w:val="single" w:sz="8" w:space="0" w:color="000000"/>
+              <w:bottom w:val="single" w:sz="8" w:space="0" w:color="000000"/>
+              <w:right w:val="single" w:sz="8" w:space="0" w:color="000000"/>
+            </w:tcBorders>
+            <w:shd w:val="clear" w:color="auto" w:fill="A4C2F4"/>
+            <w:tcMar>
+              <w:top w:w="100" w:type="dxa"/>
+              <w:left w:w="100" w:type="dxa"/>
+              <w:bottom w:w="100" w:type="dxa"/>
+              <w:right w:w="100" w:type="dxa"/>
+            </w:tcMar>
+            <w:hideMark/>
+          </w:tcPr>
+          <w:p>
+            <w:pPr>
+              <w:pStyle w:val="NormalWeb"/>
+              <w:spacing w:before="0" w:beforeAutospacing="0" w:after="0" w:afterAutospacing="0"/>
+            </w:pPr>
+            <w:r>
+              <w:rPr>
+                <w:rFonts w:ascii="Arial" w:hAnsi="Arial" w:cs="Arial"/>
+                <w:color w:val="000000"/>
+                <w:sz w:val="22"/>
+                <w:szCs w:val="22"/>
+              </w:rPr>
+              <w:lastRenderedPageBreak/>
+              <w:t>1 [normal use case]</w:t>
+            </w:r>
+          </w:p>
+        </w:tc>
+        <w:tc>
+          <w:tcPr>
+            <w:tcW w:w="0" w:type="auto"/>
+            <w:tcBorders>
+              <w:top w:val="single" w:sz="8" w:space="0" w:color="000000"/>
+              <w:left w:val="single" w:sz="8" w:space="0" w:color="000000"/>
+              <w:bottom w:val="single" w:sz="8" w:space="0" w:color="000000"/>
+              <w:right w:val="single" w:sz="8" w:space="0" w:color="000000"/>
+            </w:tcBorders>
+            <w:tcMar>
+              <w:top w:w="100" w:type="dxa"/>
+              <w:left w:w="100" w:type="dxa"/>
+              <w:bottom w:w="100" w:type="dxa"/>
+              <w:right w:w="100" w:type="dxa"/>
+            </w:tcMar>
+            <w:hideMark/>
+          </w:tcPr>
+          <w:p>
+            <w:pPr>
+              <w:pStyle w:val="NormalWeb"/>
+              <w:spacing w:before="0" w:beforeAutospacing="0" w:after="0" w:afterAutospacing="0"/>
+            </w:pPr>
+            <w:proofErr w:type="spellStart"/>
+            <w:proofErr w:type="gramStart"/>
+            <w:r>
+              <w:rPr>
+                <w:rFonts w:ascii="Arial" w:hAnsi="Arial" w:cs="Arial"/>
+                <w:color w:val="000000"/>
+                <w:sz w:val="22"/>
+                <w:szCs w:val="22"/>
+              </w:rPr>
+              <w:t>addDrinkItem</w:t>
+            </w:r>
+            <w:proofErr w:type="spellEnd"/>
+            <w:r>
+              <w:rPr>
+                <w:rFonts w:ascii="Arial" w:hAnsi="Arial" w:cs="Arial"/>
+                <w:color w:val="000000"/>
+                <w:sz w:val="22"/>
+                <w:szCs w:val="22"/>
+              </w:rPr>
+              <w:t>(</w:t>
+            </w:r>
+            <w:proofErr w:type="spellStart"/>
+            <w:proofErr w:type="gramEnd"/>
+            <w:r>
+              <w:rPr>
+                <w:rFonts w:ascii="Arial" w:hAnsi="Arial" w:cs="Arial"/>
+                <w:color w:val="000000"/>
+                <w:sz w:val="22"/>
+                <w:szCs w:val="22"/>
+              </w:rPr>
+              <w:t>menuItem</w:t>
+            </w:r>
+            <w:proofErr w:type="spellEnd"/>
+            <w:r>
+              <w:rPr>
+                <w:rFonts w:ascii="Arial" w:hAnsi="Arial" w:cs="Arial"/>
+                <w:color w:val="000000"/>
+                <w:sz w:val="22"/>
+                <w:szCs w:val="22"/>
+              </w:rPr>
+              <w:t xml:space="preserve"> Drink);</w:t>
+            </w:r>
+          </w:p>
+          <w:p>
+            <w:pPr>
+              <w:pStyle w:val="NormalWeb"/>
+              <w:spacing w:before="0" w:beforeAutospacing="0" w:after="0" w:afterAutospacing="0"/>
+            </w:pPr>
+            <w:proofErr w:type="spellStart"/>
+            <w:proofErr w:type="gramStart"/>
+            <w:r>
+              <w:rPr>
+                <w:rFonts w:ascii="Arial" w:hAnsi="Arial" w:cs="Arial"/>
+                <w:color w:val="000000"/>
+                <w:sz w:val="22"/>
+                <w:szCs w:val="22"/>
+              </w:rPr>
+              <w:t>Store.drinkMenu.displayMenu</w:t>
+            </w:r>
+            <w:proofErr w:type="spellEnd"/>
+            <w:proofErr w:type="gramEnd"/>
+            <w:r>
+              <w:rPr>
+                <w:rFonts w:ascii="Arial" w:hAnsi="Arial" w:cs="Arial"/>
+                <w:color w:val="000000"/>
+                <w:sz w:val="22"/>
+                <w:szCs w:val="22"/>
+              </w:rPr>
+              <w:t>();</w:t>
+            </w:r>
+          </w:p>
+        </w:tc>
+        <w:tc>
+          <w:tcPr>
+            <w:tcW w:w="0" w:type="auto"/>
+            <w:tcBorders>
+              <w:top w:val="single" w:sz="8" w:space="0" w:color="000000"/>
+              <w:left w:val="single" w:sz="8" w:space="0" w:color="000000"/>
+              <w:bottom w:val="single" w:sz="8" w:space="0" w:color="000000"/>
+              <w:right w:val="single" w:sz="8" w:space="0" w:color="000000"/>
+            </w:tcBorders>
+            <w:tcMar>
+              <w:top w:w="100" w:type="dxa"/>
+              <w:left w:w="100" w:type="dxa"/>
+              <w:bottom w:w="100" w:type="dxa"/>
+              <w:right w:w="100" w:type="dxa"/>
+            </w:tcMar>
+            <w:hideMark/>
+          </w:tcPr>
+          <w:p>
+            <w:pPr>
+              <w:pStyle w:val="NormalWeb"/>
+              <w:spacing w:before="0" w:beforeAutospacing="0" w:after="0" w:afterAutospacing="0"/>
+            </w:pPr>
+            <w:r>
+              <w:rPr>
+                <w:rFonts w:ascii="Arial" w:hAnsi="Arial" w:cs="Arial"/>
+                <w:color w:val="000000"/>
+                <w:sz w:val="22"/>
+                <w:szCs w:val="22"/>
+              </w:rPr>
+              <w:t xml:space="preserve">Store, </w:t>
+            </w:r>
+            <w:proofErr w:type="spellStart"/>
+            <w:r>
+              <w:rPr>
+                <w:rFonts w:ascii="Arial" w:hAnsi="Arial" w:cs="Arial"/>
+                <w:color w:val="000000"/>
+                <w:sz w:val="22"/>
+                <w:szCs w:val="22"/>
+              </w:rPr>
+              <w:t>menuItem</w:t>
+            </w:r>
+            <w:proofErr w:type="spellEnd"/>
+            <w:r>
+              <w:rPr>
+                <w:rFonts w:ascii="Arial" w:hAnsi="Arial" w:cs="Arial"/>
+                <w:color w:val="000000"/>
+                <w:sz w:val="22"/>
+                <w:szCs w:val="22"/>
+              </w:rPr>
+              <w:t>, menu</w:t>
+            </w:r>
+          </w:p>
+        </w:tc>
+        <w:tc>
+          <w:tcPr>
+            <w:tcW w:w="0" w:type="auto"/>
+            <w:tcBorders>
+              <w:top w:val="single" w:sz="8" w:space="0" w:color="000000"/>
+              <w:left w:val="single" w:sz="8" w:space="0" w:color="000000"/>
+              <w:bottom w:val="single" w:sz="8" w:space="0" w:color="000000"/>
+              <w:right w:val="single" w:sz="8" w:space="0" w:color="000000"/>
+            </w:tcBorders>
+            <w:tcMar>
+              <w:top w:w="100" w:type="dxa"/>
+              <w:left w:w="100" w:type="dxa"/>
+              <w:bottom w:w="100" w:type="dxa"/>
+              <w:right w:w="100" w:type="dxa"/>
+            </w:tcMar>
+            <w:hideMark/>
+          </w:tcPr>
+          <w:p>
+            <w:pPr>
+              <w:pStyle w:val="NormalWeb"/>
+              <w:spacing w:before="0" w:beforeAutospacing="0" w:after="0" w:afterAutospacing="0"/>
+            </w:pPr>
+            <w:r>
+              <w:rPr>
+                <w:rFonts w:ascii="Arial" w:hAnsi="Arial" w:cs="Arial"/>
+                <w:color w:val="000000"/>
+                <w:sz w:val="22"/>
+                <w:szCs w:val="22"/>
+              </w:rPr>
+              <w:t>True (success)</w:t>
+            </w:r>
+          </w:p>
+          <w:p>
+            <w:pPr>
+              <w:pStyle w:val="NormalWeb"/>
+              <w:spacing w:before="0" w:beforeAutospacing="0" w:after="0" w:afterAutospacing="0"/>
+            </w:pPr>
+            <w:proofErr w:type="spellStart"/>
+            <w:r>
+              <w:rPr>
+                <w:rFonts w:ascii="Arial" w:hAnsi="Arial" w:cs="Arial"/>
+                <w:color w:val="000000"/>
+                <w:sz w:val="22"/>
+                <w:szCs w:val="22"/>
+              </w:rPr>
+              <w:t>drinkMenu</w:t>
+            </w:r>
+            <w:proofErr w:type="spellEnd"/>
+            <w:r>
+              <w:rPr>
+                <w:rFonts w:ascii="Arial" w:hAnsi="Arial" w:cs="Arial"/>
+                <w:color w:val="000000"/>
+                <w:sz w:val="22"/>
+                <w:szCs w:val="22"/>
+              </w:rPr>
+              <w:t xml:space="preserve"> should display newly added drink</w:t>
+            </w:r>
+          </w:p>
+        </w:tc>
+      </w:tr>
+      <w:tr>
+        <w:tc>
+          <w:tcPr>
+            <w:tcW w:w="0" w:type="auto"/>
+            <w:tcBorders>
+              <w:top w:val="single" w:sz="8" w:space="0" w:color="000000"/>
+              <w:left w:val="single" w:sz="8" w:space="0" w:color="000000"/>
+              <w:bottom w:val="single" w:sz="8" w:space="0" w:color="000000"/>
+              <w:right w:val="single" w:sz="8" w:space="0" w:color="000000"/>
+            </w:tcBorders>
+            <w:shd w:val="clear" w:color="auto" w:fill="A4C2F4"/>
+            <w:tcMar>
+              <w:top w:w="100" w:type="dxa"/>
+              <w:left w:w="100" w:type="dxa"/>
+              <w:bottom w:w="100" w:type="dxa"/>
+              <w:right w:w="100" w:type="dxa"/>
+            </w:tcMar>
+            <w:hideMark/>
+          </w:tcPr>
+          <w:p>
+            <w:pPr>
+              <w:pStyle w:val="NormalWeb"/>
+              <w:spacing w:before="0" w:beforeAutospacing="0" w:after="0" w:afterAutospacing="0"/>
+            </w:pPr>
+            <w:r>
+              <w:rPr>
+                <w:rFonts w:ascii="Arial" w:hAnsi="Arial" w:cs="Arial"/>
+                <w:color w:val="000000"/>
+                <w:sz w:val="22"/>
+                <w:szCs w:val="22"/>
+              </w:rPr>
+              <w:t>2 [invalid data type inputted]</w:t>
+            </w:r>
+          </w:p>
+        </w:tc>
+        <w:tc>
+          <w:tcPr>
+            <w:tcW w:w="0" w:type="auto"/>
+            <w:tcBorders>
+              <w:top w:val="single" w:sz="8" w:space="0" w:color="000000"/>
+              <w:left w:val="single" w:sz="8" w:space="0" w:color="000000"/>
+              <w:bottom w:val="single" w:sz="8" w:space="0" w:color="000000"/>
+              <w:right w:val="single" w:sz="8" w:space="0" w:color="000000"/>
+            </w:tcBorders>
+            <w:tcMar>
+              <w:top w:w="100" w:type="dxa"/>
+              <w:left w:w="100" w:type="dxa"/>
+              <w:bottom w:w="100" w:type="dxa"/>
+              <w:right w:w="100" w:type="dxa"/>
+            </w:tcMar>
+            <w:hideMark/>
+          </w:tcPr>
+          <w:p>
+            <w:pPr>
+              <w:pStyle w:val="NormalWeb"/>
+              <w:spacing w:before="0" w:beforeAutospacing="0" w:after="0" w:afterAutospacing="0"/>
+            </w:pPr>
+            <w:proofErr w:type="spellStart"/>
+            <w:proofErr w:type="gramStart"/>
+            <w:r>
+              <w:rPr>
+                <w:rFonts w:ascii="Arial" w:hAnsi="Arial" w:cs="Arial"/>
+                <w:color w:val="000000"/>
+                <w:sz w:val="22"/>
+                <w:szCs w:val="22"/>
+              </w:rPr>
+              <w:t>addDrinkItem</w:t>
+            </w:r>
+            <w:proofErr w:type="spellEnd"/>
+            <w:r>
+              <w:rPr>
+                <w:rFonts w:ascii="Arial" w:hAnsi="Arial" w:cs="Arial"/>
+                <w:color w:val="000000"/>
+                <w:sz w:val="22"/>
+                <w:szCs w:val="22"/>
+              </w:rPr>
+              <w:t>(</w:t>
+            </w:r>
+            <w:proofErr w:type="gramEnd"/>
+            <w:r>
+              <w:rPr>
+                <w:rFonts w:ascii="Arial" w:hAnsi="Arial" w:cs="Arial"/>
+                <w:color w:val="000000"/>
+                <w:sz w:val="22"/>
+                <w:szCs w:val="22"/>
+              </w:rPr>
+              <w:t>String name);</w:t>
+            </w:r>
+          </w:p>
+        </w:tc>
+        <w:tc>
+          <w:tcPr>
+            <w:tcW w:w="0" w:type="auto"/>
+            <w:tcBorders>
+              <w:top w:val="single" w:sz="8" w:space="0" w:color="000000"/>
+              <w:left w:val="single" w:sz="8" w:space="0" w:color="000000"/>
+              <w:bottom w:val="single" w:sz="8" w:space="0" w:color="000000"/>
+              <w:right w:val="single" w:sz="8" w:space="0" w:color="000000"/>
+            </w:tcBorders>
+            <w:tcMar>
+              <w:top w:w="100" w:type="dxa"/>
+              <w:left w:w="100" w:type="dxa"/>
+              <w:bottom w:w="100" w:type="dxa"/>
+              <w:right w:w="100" w:type="dxa"/>
+            </w:tcMar>
+            <w:hideMark/>
+          </w:tcPr>
+          <w:p>
+            <w:pPr>
+              <w:pStyle w:val="NormalWeb"/>
+              <w:spacing w:before="0" w:beforeAutospacing="0" w:after="0" w:afterAutospacing="0"/>
+            </w:pPr>
+            <w:r>
+              <w:rPr>
+                <w:rFonts w:ascii="Arial" w:hAnsi="Arial" w:cs="Arial"/>
+                <w:color w:val="000000"/>
+                <w:sz w:val="22"/>
+                <w:szCs w:val="22"/>
+              </w:rPr>
+              <w:t xml:space="preserve">Store, </w:t>
+            </w:r>
+            <w:proofErr w:type="spellStart"/>
+            <w:r>
+              <w:rPr>
+                <w:rFonts w:ascii="Arial" w:hAnsi="Arial" w:cs="Arial"/>
+                <w:color w:val="000000"/>
+                <w:sz w:val="22"/>
+                <w:szCs w:val="22"/>
+              </w:rPr>
+              <w:t>menuItem</w:t>
+            </w:r>
+            <w:proofErr w:type="spellEnd"/>
+            <w:r>
+              <w:rPr>
+                <w:rFonts w:ascii="Arial" w:hAnsi="Arial" w:cs="Arial"/>
+                <w:color w:val="000000"/>
+                <w:sz w:val="22"/>
+                <w:szCs w:val="22"/>
+              </w:rPr>
+              <w:t>, menu</w:t>
+            </w:r>
+          </w:p>
+        </w:tc>
+        <w:tc>
+          <w:tcPr>
+            <w:tcW w:w="0" w:type="auto"/>
+            <w:tcBorders>
+              <w:top w:val="single" w:sz="8" w:space="0" w:color="000000"/>
+              <w:left w:val="single" w:sz="8" w:space="0" w:color="000000"/>
+              <w:bottom w:val="single" w:sz="8" w:space="0" w:color="000000"/>
+              <w:right w:val="single" w:sz="8" w:space="0" w:color="000000"/>
+            </w:tcBorders>
+            <w:tcMar>
+              <w:top w:w="100" w:type="dxa"/>
+              <w:left w:w="100" w:type="dxa"/>
+              <w:bottom w:w="100" w:type="dxa"/>
+              <w:right w:w="100" w:type="dxa"/>
+            </w:tcMar>
+            <w:hideMark/>
+          </w:tcPr>
+          <w:p>
+            <w:pPr>
+              <w:pStyle w:val="NormalWeb"/>
+              <w:spacing w:before="0" w:beforeAutospacing="0" w:after="0" w:afterAutospacing="0"/>
+            </w:pPr>
+            <w:r>
+              <w:rPr>
+                <w:rFonts w:ascii="Arial" w:hAnsi="Arial" w:cs="Arial"/>
+                <w:color w:val="000000"/>
+                <w:sz w:val="22"/>
+                <w:szCs w:val="22"/>
+              </w:rPr>
+              <w:t>ERROR, input type not valid</w:t>
+            </w:r>
+          </w:p>
+        </w:tc>
+      </w:tr>
+      <w:tr>
+        <w:tc>
+          <w:tcPr>
+            <w:tcW w:w="0" w:type="auto"/>
+            <w:tcBorders>
+              <w:top w:val="single" w:sz="8" w:space="0" w:color="000000"/>
+              <w:left w:val="single" w:sz="8" w:space="0" w:color="000000"/>
+              <w:bottom w:val="single" w:sz="8" w:space="0" w:color="000000"/>
+              <w:right w:val="single" w:sz="8" w:space="0" w:color="000000"/>
+            </w:tcBorders>
+            <w:shd w:val="clear" w:color="auto" w:fill="A4C2F4"/>
+            <w:tcMar>
+              <w:top w:w="100" w:type="dxa"/>
+              <w:left w:w="100" w:type="dxa"/>
+              <w:bottom w:w="100" w:type="dxa"/>
+              <w:right w:w="100" w:type="dxa"/>
+            </w:tcMar>
+            <w:hideMark/>
+          </w:tcPr>
+          <w:p>
+            <w:pPr>
+              <w:pStyle w:val="NormalWeb"/>
+              <w:spacing w:before="0" w:beforeAutospacing="0" w:after="0" w:afterAutospacing="0"/>
+            </w:pPr>
+            <w:r>
+              <w:rPr>
+                <w:rFonts w:ascii="Arial" w:hAnsi="Arial" w:cs="Arial"/>
+                <w:color w:val="000000"/>
+                <w:sz w:val="22"/>
+                <w:szCs w:val="22"/>
+              </w:rPr>
+              <w:t>3 [</w:t>
+            </w:r>
+            <w:proofErr w:type="spellStart"/>
+            <w:r>
+              <w:rPr>
+                <w:rFonts w:ascii="Arial" w:hAnsi="Arial" w:cs="Arial"/>
+                <w:color w:val="000000"/>
+                <w:sz w:val="22"/>
+                <w:szCs w:val="22"/>
+              </w:rPr>
+              <w:t>menuItem</w:t>
+            </w:r>
+            <w:proofErr w:type="spellEnd"/>
+            <w:r>
+              <w:rPr>
+                <w:rFonts w:ascii="Arial" w:hAnsi="Arial" w:cs="Arial"/>
+                <w:color w:val="000000"/>
+                <w:sz w:val="22"/>
+                <w:szCs w:val="22"/>
+              </w:rPr>
+              <w:t xml:space="preserve"> object already exists in </w:t>
+            </w:r>
+            <w:proofErr w:type="spellStart"/>
+            <w:r>
+              <w:rPr>
+                <w:rFonts w:ascii="Arial" w:hAnsi="Arial" w:cs="Arial"/>
+                <w:color w:val="000000"/>
+                <w:sz w:val="22"/>
+                <w:szCs w:val="22"/>
+              </w:rPr>
+              <w:t>drinkMenu’s</w:t>
+            </w:r>
+            <w:proofErr w:type="spellEnd"/>
+            <w:r>
+              <w:rPr>
+                <w:rFonts w:ascii="Arial" w:hAnsi="Arial" w:cs="Arial"/>
+                <w:color w:val="000000"/>
+                <w:sz w:val="22"/>
+                <w:szCs w:val="22"/>
+              </w:rPr>
+              <w:t xml:space="preserve"> </w:t>
+            </w:r>
+            <w:proofErr w:type="spellStart"/>
+            <w:r>
+              <w:rPr>
+                <w:rFonts w:ascii="Arial" w:hAnsi="Arial" w:cs="Arial"/>
+                <w:color w:val="000000"/>
+                <w:sz w:val="22"/>
+                <w:szCs w:val="22"/>
+              </w:rPr>
+              <w:t>menuItem</w:t>
+            </w:r>
+            <w:proofErr w:type="spellEnd"/>
+            <w:r>
+              <w:rPr>
+                <w:rFonts w:ascii="Arial" w:hAnsi="Arial" w:cs="Arial"/>
+                <w:color w:val="000000"/>
+                <w:sz w:val="22"/>
+                <w:szCs w:val="22"/>
+              </w:rPr>
+              <w:t xml:space="preserve"> array]</w:t>
+            </w:r>
+          </w:p>
+        </w:tc>
+        <w:tc>
+          <w:tcPr>
+            <w:tcW w:w="0" w:type="auto"/>
+            <w:tcBorders>
+              <w:top w:val="single" w:sz="8" w:space="0" w:color="000000"/>
+              <w:left w:val="single" w:sz="8" w:space="0" w:color="000000"/>
+              <w:bottom w:val="single" w:sz="8" w:space="0" w:color="000000"/>
+              <w:right w:val="single" w:sz="8" w:space="0" w:color="000000"/>
+            </w:tcBorders>
+            <w:tcMar>
+              <w:top w:w="100" w:type="dxa"/>
+              <w:left w:w="100" w:type="dxa"/>
+              <w:bottom w:w="100" w:type="dxa"/>
+              <w:right w:w="100" w:type="dxa"/>
+            </w:tcMar>
+            <w:hideMark/>
+          </w:tcPr>
+          <w:p>
+            <w:pPr>
+              <w:pStyle w:val="NormalWeb"/>
+              <w:spacing w:before="0" w:beforeAutospacing="0" w:after="0" w:afterAutospacing="0"/>
+            </w:pPr>
+            <w:proofErr w:type="spellStart"/>
+            <w:proofErr w:type="gramStart"/>
+            <w:r>
+              <w:rPr>
+                <w:rFonts w:ascii="Arial" w:hAnsi="Arial" w:cs="Arial"/>
+                <w:color w:val="000000"/>
+                <w:sz w:val="22"/>
+                <w:szCs w:val="22"/>
+              </w:rPr>
+              <w:t>addDrinkItem</w:t>
+            </w:r>
+            <w:proofErr w:type="spellEnd"/>
+            <w:r>
+              <w:rPr>
+                <w:rFonts w:ascii="Arial" w:hAnsi="Arial" w:cs="Arial"/>
+                <w:color w:val="000000"/>
+                <w:sz w:val="22"/>
+                <w:szCs w:val="22"/>
+              </w:rPr>
+              <w:t>(</w:t>
+            </w:r>
+            <w:proofErr w:type="spellStart"/>
+            <w:proofErr w:type="gramEnd"/>
+            <w:r>
+              <w:rPr>
+                <w:rFonts w:ascii="Arial" w:hAnsi="Arial" w:cs="Arial"/>
+                <w:color w:val="000000"/>
+                <w:sz w:val="22"/>
+                <w:szCs w:val="22"/>
+              </w:rPr>
+              <w:t>menuItem</w:t>
+            </w:r>
+            <w:proofErr w:type="spellEnd"/>
+            <w:r>
+              <w:rPr>
+                <w:rFonts w:ascii="Arial" w:hAnsi="Arial" w:cs="Arial"/>
+                <w:color w:val="000000"/>
+                <w:sz w:val="22"/>
+                <w:szCs w:val="22"/>
+              </w:rPr>
+              <w:t xml:space="preserve"> </w:t>
+            </w:r>
+            <w:proofErr w:type="spellStart"/>
+            <w:r>
+              <w:rPr>
+                <w:rFonts w:ascii="Arial" w:hAnsi="Arial" w:cs="Arial"/>
+                <w:color w:val="000000"/>
+                <w:sz w:val="22"/>
+                <w:szCs w:val="22"/>
+              </w:rPr>
+              <w:t>identicalDrink</w:t>
+            </w:r>
+            <w:proofErr w:type="spellEnd"/>
+            <w:r>
+              <w:rPr>
+                <w:rFonts w:ascii="Arial" w:hAnsi="Arial" w:cs="Arial"/>
+                <w:color w:val="000000"/>
+                <w:sz w:val="22"/>
+                <w:szCs w:val="22"/>
+              </w:rPr>
+              <w:t>);</w:t>
+            </w:r>
+          </w:p>
+          <w:p>
+            <w:pPr>
+              <w:pStyle w:val="NormalWeb"/>
+              <w:spacing w:before="0" w:beforeAutospacing="0" w:after="0" w:afterAutospacing="0"/>
+            </w:pPr>
+            <w:proofErr w:type="spellStart"/>
+            <w:proofErr w:type="gramStart"/>
+            <w:r>
+              <w:rPr>
+                <w:rFonts w:ascii="Arial" w:hAnsi="Arial" w:cs="Arial"/>
+                <w:color w:val="000000"/>
+                <w:sz w:val="22"/>
+                <w:szCs w:val="22"/>
+              </w:rPr>
+              <w:t>this.drinkMenu.display</w:t>
+            </w:r>
+            <w:proofErr w:type="spellEnd"/>
+            <w:proofErr w:type="gramEnd"/>
+            <w:r>
+              <w:rPr>
+                <w:rFonts w:ascii="Arial" w:hAnsi="Arial" w:cs="Arial"/>
+                <w:color w:val="000000"/>
+                <w:sz w:val="22"/>
+                <w:szCs w:val="22"/>
+              </w:rPr>
+              <w:t>();</w:t>
+            </w:r>
+          </w:p>
+        </w:tc>
+        <w:tc>
+          <w:tcPr>
+            <w:tcW w:w="0" w:type="auto"/>
+            <w:tcBorders>
+              <w:top w:val="single" w:sz="8" w:space="0" w:color="000000"/>
+              <w:left w:val="single" w:sz="8" w:space="0" w:color="000000"/>
+              <w:bottom w:val="single" w:sz="8" w:space="0" w:color="000000"/>
+              <w:right w:val="single" w:sz="8" w:space="0" w:color="000000"/>
+            </w:tcBorders>
+            <w:tcMar>
+              <w:top w:w="100" w:type="dxa"/>
+              <w:left w:w="100" w:type="dxa"/>
+              <w:bottom w:w="100" w:type="dxa"/>
+              <w:right w:w="100" w:type="dxa"/>
+            </w:tcMar>
+            <w:hideMark/>
+          </w:tcPr>
+          <w:p>
+            <w:pPr>
+              <w:pStyle w:val="NormalWeb"/>
+              <w:spacing w:before="0" w:beforeAutospacing="0" w:after="0" w:afterAutospacing="0"/>
+            </w:pPr>
+            <w:r>
+              <w:rPr>
+                <w:rFonts w:ascii="Arial" w:hAnsi="Arial" w:cs="Arial"/>
+                <w:color w:val="000000"/>
+                <w:sz w:val="22"/>
+                <w:szCs w:val="22"/>
+              </w:rPr>
+              <w:t xml:space="preserve">Store, </w:t>
+            </w:r>
+            <w:proofErr w:type="spellStart"/>
+            <w:r>
+              <w:rPr>
+                <w:rFonts w:ascii="Arial" w:hAnsi="Arial" w:cs="Arial"/>
+                <w:color w:val="000000"/>
+                <w:sz w:val="22"/>
+                <w:szCs w:val="22"/>
+              </w:rPr>
+              <w:t>menuItem</w:t>
+            </w:r>
+            <w:proofErr w:type="spellEnd"/>
+            <w:r>
+              <w:rPr>
+                <w:rFonts w:ascii="Arial" w:hAnsi="Arial" w:cs="Arial"/>
+                <w:color w:val="000000"/>
+                <w:sz w:val="22"/>
+                <w:szCs w:val="22"/>
+              </w:rPr>
+              <w:t>, menu</w:t>
+            </w:r>
+          </w:p>
+        </w:tc>
+        <w:tc>
+          <w:tcPr>
+            <w:tcW w:w="0" w:type="auto"/>
+            <w:tcBorders>
+              <w:top w:val="single" w:sz="8" w:space="0" w:color="000000"/>
+              <w:left w:val="single" w:sz="8" w:space="0" w:color="000000"/>
+              <w:bottom w:val="single" w:sz="8" w:space="0" w:color="000000"/>
+              <w:right w:val="single" w:sz="8" w:space="0" w:color="000000"/>
+            </w:tcBorders>
+            <w:tcMar>
+              <w:top w:w="100" w:type="dxa"/>
+              <w:left w:w="100" w:type="dxa"/>
+              <w:bottom w:w="100" w:type="dxa"/>
+              <w:right w:w="100" w:type="dxa"/>
+            </w:tcMar>
+            <w:hideMark/>
+          </w:tcPr>
+          <w:p>
+            <w:pPr>
+              <w:pStyle w:val="NormalWeb"/>
+              <w:spacing w:before="0" w:beforeAutospacing="0" w:after="0" w:afterAutospacing="0"/>
+            </w:pPr>
+            <w:r>
+              <w:rPr>
+                <w:rFonts w:ascii="Arial" w:hAnsi="Arial" w:cs="Arial"/>
+                <w:color w:val="000000"/>
+                <w:sz w:val="22"/>
+                <w:szCs w:val="22"/>
+              </w:rPr>
+              <w:t>False (</w:t>
+            </w:r>
+            <w:proofErr w:type="spellStart"/>
+            <w:r>
+              <w:rPr>
+                <w:rFonts w:ascii="Arial" w:hAnsi="Arial" w:cs="Arial"/>
+                <w:color w:val="000000"/>
+                <w:sz w:val="22"/>
+                <w:szCs w:val="22"/>
+              </w:rPr>
+              <w:t>menuItem</w:t>
+            </w:r>
+            <w:proofErr w:type="spellEnd"/>
+            <w:r>
+              <w:rPr>
+                <w:rFonts w:ascii="Arial" w:hAnsi="Arial" w:cs="Arial"/>
+                <w:color w:val="000000"/>
+                <w:sz w:val="22"/>
+                <w:szCs w:val="22"/>
+              </w:rPr>
+              <w:t xml:space="preserve"> not added, drink already exists in </w:t>
+            </w:r>
+            <w:proofErr w:type="spellStart"/>
+            <w:r>
+              <w:rPr>
+                <w:rFonts w:ascii="Arial" w:hAnsi="Arial" w:cs="Arial"/>
+                <w:color w:val="000000"/>
+                <w:sz w:val="22"/>
+                <w:szCs w:val="22"/>
+              </w:rPr>
+              <w:t>drinkMenu</w:t>
+            </w:r>
+            <w:proofErr w:type="spellEnd"/>
+            <w:r>
+              <w:rPr>
+                <w:rFonts w:ascii="Arial" w:hAnsi="Arial" w:cs="Arial"/>
+                <w:color w:val="000000"/>
+                <w:sz w:val="22"/>
+                <w:szCs w:val="22"/>
+              </w:rPr>
+              <w:t>)</w:t>
+            </w:r>
+          </w:p>
+          <w:p>
+            <w:pPr>
+              <w:pStyle w:val="NormalWeb"/>
+              <w:spacing w:before="0" w:beforeAutospacing="0" w:after="0" w:afterAutospacing="0"/>
+            </w:pPr>
+            <w:proofErr w:type="spellStart"/>
+            <w:r>
+              <w:rPr>
+                <w:rFonts w:ascii="Arial" w:hAnsi="Arial" w:cs="Arial"/>
+                <w:color w:val="000000"/>
+                <w:sz w:val="22"/>
+                <w:szCs w:val="22"/>
+              </w:rPr>
+              <w:t>drinkMenu</w:t>
+            </w:r>
+            <w:proofErr w:type="spellEnd"/>
+            <w:r>
+              <w:rPr>
+                <w:rFonts w:ascii="Arial" w:hAnsi="Arial" w:cs="Arial"/>
+                <w:color w:val="000000"/>
+                <w:sz w:val="22"/>
+                <w:szCs w:val="22"/>
+              </w:rPr>
+              <w:t xml:space="preserve"> should be displayed with no changes</w:t>
+            </w:r>
+          </w:p>
+        </w:tc>
+      </w:tr>
+    </w:tbl>
+    <w:p>
+      <w:r>
+        <w:br/>
+      </w:r>
+      <w:r>
+        <w:br/>
+      </w:r>
+    </w:p>
+    <w:p>
+      <w:pPr>
+        <w:pStyle w:val="NormalWeb"/>
+        <w:numPr>
+          <w:ilvl w:val="0"/>
+          <w:numId w:val="19"/>
+        </w:numPr>
+        <w:spacing w:before="0" w:beforeAutospacing="0" w:after="0" w:afterAutospacing="0"/>
+        <w:ind w:left="1440" w:right="-10080"/>
+        <w:textAlignment w:val="baseline"/>
+        <w:rPr>
+          <w:rFonts w:ascii="Arial" w:hAnsi="Arial" w:cs="Arial"/>
+          <w:color w:val="000000"/>
+          <w:sz w:val="22"/>
+          <w:szCs w:val="22"/>
+        </w:rPr>
+      </w:pPr>
+      <w:r>
+        <w:rPr>
+          <w:rFonts w:ascii="Arial" w:hAnsi="Arial" w:cs="Arial"/>
+          <w:color w:val="000000"/>
+          <w:sz w:val="22"/>
+          <w:szCs w:val="22"/>
+        </w:rPr>
+        <w:t>2nd Test Set: (Adding an ingredient to a menu item)</w:t>
+      </w:r>
+    </w:p>
+    <w:p>
+      <w:pPr>
+        <w:rPr>
+          <w:rFonts w:ascii="Times New Roman" w:hAnsi="Times New Roman" w:cs="Times New Roman"/>
+        </w:rPr>
+      </w:pPr>
+    </w:p>
+    <w:tbl>
+      <w:tblPr>
+        <w:tblW w:w="0" w:type="auto"/>
+        <w:tblCellMar>
+          <w:top w:w="15" w:type="dxa"/>
+          <w:left w:w="15" w:type="dxa"/>
+          <w:bottom w:w="15" w:type="dxa"/>
+          <w:right w:w="15" w:type="dxa"/>
+        </w:tblCellMar>
+        <w:tblLook w:val="04A0" w:firstRow="1" w:lastRow="0" w:firstColumn="1" w:lastColumn="0" w:noHBand="0" w:noVBand="1"/>
+      </w:tblPr>
+      <w:tblGrid>
+        <w:gridCol w:w="1831"/>
+        <w:gridCol w:w="3832"/>
+        <w:gridCol w:w="1348"/>
+        <w:gridCol w:w="2329"/>
+      </w:tblGrid>
+      <w:tr>
+        <w:trPr>
+          <w:tblHeader/>
+        </w:trPr>
+        <w:tc>
+          <w:tcPr>
+            <w:tcW w:w="0" w:type="auto"/>
+            <w:tcBorders>
+              <w:top w:val="single" w:sz="8" w:space="0" w:color="000000"/>
+              <w:left w:val="single" w:sz="8" w:space="0" w:color="000000"/>
+              <w:bottom w:val="single" w:sz="8" w:space="0" w:color="000000"/>
+              <w:right w:val="single" w:sz="8" w:space="0" w:color="000000"/>
+            </w:tcBorders>
+            <w:shd w:val="clear" w:color="auto" w:fill="A4C2F4"/>
+            <w:tcMar>
+              <w:top w:w="100" w:type="dxa"/>
+              <w:left w:w="100" w:type="dxa"/>
+              <w:bottom w:w="100" w:type="dxa"/>
+              <w:right w:w="100" w:type="dxa"/>
+            </w:tcMar>
+            <w:hideMark/>
+          </w:tcPr>
+          <w:p>
+            <w:pPr>
+              <w:pStyle w:val="NormalWeb"/>
+              <w:spacing w:before="0" w:beforeAutospacing="0" w:after="0" w:afterAutospacing="0"/>
+              <w:jc w:val="center"/>
+              <w:rPr>
+                <w:b/>
+                <w:bCs/>
+              </w:rPr>
+            </w:pPr>
+            <w:r>
+              <w:rPr>
+                <w:rFonts w:ascii="Arial" w:hAnsi="Arial" w:cs="Arial"/>
+                <w:color w:val="000000"/>
+                <w:sz w:val="22"/>
+                <w:szCs w:val="22"/>
+              </w:rPr>
+              <w:t>Test Case #</w:t>
+            </w:r>
+          </w:p>
+        </w:tc>
+        <w:tc>
+          <w:tcPr>
+            <w:tcW w:w="0" w:type="auto"/>
+            <w:tcBorders>
+              <w:top w:val="single" w:sz="8" w:space="0" w:color="000000"/>
+              <w:left w:val="single" w:sz="8" w:space="0" w:color="000000"/>
+              <w:bottom w:val="single" w:sz="8" w:space="0" w:color="000000"/>
+              <w:right w:val="single" w:sz="8" w:space="0" w:color="000000"/>
+            </w:tcBorders>
+            <w:shd w:val="clear" w:color="auto" w:fill="A4C2F4"/>
+            <w:tcMar>
+              <w:top w:w="100" w:type="dxa"/>
+              <w:left w:w="100" w:type="dxa"/>
+              <w:bottom w:w="100" w:type="dxa"/>
+              <w:right w:w="100" w:type="dxa"/>
+            </w:tcMar>
+            <w:hideMark/>
+          </w:tcPr>
+          <w:p>
+            <w:pPr>
+              <w:pStyle w:val="NormalWeb"/>
+              <w:spacing w:before="0" w:beforeAutospacing="0" w:after="0" w:afterAutospacing="0"/>
+              <w:jc w:val="center"/>
+              <w:rPr>
+                <w:b/>
+                <w:bCs/>
+              </w:rPr>
+            </w:pPr>
+            <w:r>
+              <w:rPr>
+                <w:rFonts w:ascii="Arial" w:hAnsi="Arial" w:cs="Arial"/>
+                <w:color w:val="000000"/>
+                <w:sz w:val="22"/>
+                <w:szCs w:val="22"/>
+              </w:rPr>
+              <w:t>Method call</w:t>
+            </w:r>
+          </w:p>
+        </w:tc>
+        <w:tc>
+          <w:tcPr>
+            <w:tcW w:w="0" w:type="auto"/>
+            <w:tcBorders>
+              <w:top w:val="single" w:sz="8" w:space="0" w:color="000000"/>
+              <w:left w:val="single" w:sz="8" w:space="0" w:color="000000"/>
+              <w:bottom w:val="single" w:sz="8" w:space="0" w:color="000000"/>
+              <w:right w:val="single" w:sz="8" w:space="0" w:color="000000"/>
+            </w:tcBorders>
+            <w:shd w:val="clear" w:color="auto" w:fill="A4C2F4"/>
+            <w:tcMar>
+              <w:top w:w="100" w:type="dxa"/>
+              <w:left w:w="100" w:type="dxa"/>
+              <w:bottom w:w="100" w:type="dxa"/>
+              <w:right w:w="100" w:type="dxa"/>
+            </w:tcMar>
+            <w:hideMark/>
+          </w:tcPr>
+          <w:p>
+            <w:pPr>
+              <w:pStyle w:val="NormalWeb"/>
+              <w:spacing w:before="0" w:beforeAutospacing="0" w:after="0" w:afterAutospacing="0"/>
+              <w:jc w:val="center"/>
+              <w:rPr>
+                <w:b/>
+                <w:bCs/>
+              </w:rPr>
+            </w:pPr>
+            <w:r>
+              <w:rPr>
+                <w:rFonts w:ascii="Arial" w:hAnsi="Arial" w:cs="Arial"/>
+                <w:color w:val="000000"/>
+                <w:sz w:val="22"/>
+                <w:szCs w:val="22"/>
+              </w:rPr>
+              <w:t>Classes Tested</w:t>
+            </w:r>
+          </w:p>
+        </w:tc>
+        <w:tc>
+          <w:tcPr>
+            <w:tcW w:w="0" w:type="auto"/>
+            <w:tcBorders>
+              <w:top w:val="single" w:sz="8" w:space="0" w:color="000000"/>
+              <w:left w:val="single" w:sz="8" w:space="0" w:color="000000"/>
+              <w:bottom w:val="single" w:sz="8" w:space="0" w:color="000000"/>
+              <w:right w:val="single" w:sz="8" w:space="0" w:color="000000"/>
+            </w:tcBorders>
+            <w:shd w:val="clear" w:color="auto" w:fill="A4C2F4"/>
+            <w:tcMar>
+              <w:top w:w="100" w:type="dxa"/>
+              <w:left w:w="100" w:type="dxa"/>
+              <w:bottom w:w="100" w:type="dxa"/>
+              <w:right w:w="100" w:type="dxa"/>
+            </w:tcMar>
+            <w:hideMark/>
+          </w:tcPr>
+          <w:p>
+            <w:pPr>
+              <w:pStyle w:val="NormalWeb"/>
+              <w:spacing w:before="0" w:beforeAutospacing="0" w:after="0" w:afterAutospacing="0"/>
+              <w:jc w:val="center"/>
+              <w:rPr>
+                <w:b/>
+                <w:bCs/>
+              </w:rPr>
+            </w:pPr>
+            <w:r>
+              <w:rPr>
+                <w:rFonts w:ascii="Arial" w:hAnsi="Arial" w:cs="Arial"/>
+                <w:color w:val="000000"/>
+                <w:sz w:val="22"/>
+                <w:szCs w:val="22"/>
+              </w:rPr>
+              <w:t>Expected Output</w:t>
+            </w:r>
+          </w:p>
+        </w:tc>
+      </w:tr>
+      <w:tr>
+        <w:trPr>
+          <w:tblHeader/>
+        </w:trPr>
+        <w:tc>
+          <w:tcPr>
+            <w:tcW w:w="0" w:type="auto"/>
+            <w:tcBorders>
+              <w:top w:val="single" w:sz="8" w:space="0" w:color="000000"/>
+              <w:left w:val="single" w:sz="8" w:space="0" w:color="000000"/>
+              <w:bottom w:val="single" w:sz="8" w:space="0" w:color="000000"/>
+              <w:right w:val="single" w:sz="8" w:space="0" w:color="000000"/>
+            </w:tcBorders>
+            <w:shd w:val="clear" w:color="auto" w:fill="A4C2F4"/>
+            <w:tcMar>
+              <w:top w:w="100" w:type="dxa"/>
+              <w:left w:w="100" w:type="dxa"/>
+              <w:bottom w:w="100" w:type="dxa"/>
+              <w:right w:w="100" w:type="dxa"/>
+            </w:tcMar>
+            <w:hideMark/>
+          </w:tcPr>
+          <w:p>
+            <w:pPr>
+              <w:pStyle w:val="NormalWeb"/>
+              <w:spacing w:before="0" w:beforeAutospacing="0" w:after="0" w:afterAutospacing="0"/>
+              <w:jc w:val="center"/>
+              <w:rPr>
+                <w:b/>
+                <w:bCs/>
+              </w:rPr>
+            </w:pPr>
+            <w:r>
+              <w:rPr>
+                <w:rFonts w:ascii="Arial" w:hAnsi="Arial" w:cs="Arial"/>
+                <w:color w:val="000000"/>
+                <w:sz w:val="22"/>
+                <w:szCs w:val="22"/>
+              </w:rPr>
+              <w:t>1 [normal use]</w:t>
+            </w:r>
+          </w:p>
+        </w:tc>
+        <w:tc>
+          <w:tcPr>
+            <w:tcW w:w="0" w:type="auto"/>
+            <w:tcBorders>
+              <w:top w:val="single" w:sz="8" w:space="0" w:color="000000"/>
+              <w:left w:val="single" w:sz="8" w:space="0" w:color="000000"/>
+              <w:bottom w:val="single" w:sz="8" w:space="0" w:color="000000"/>
+              <w:right w:val="single" w:sz="8" w:space="0" w:color="000000"/>
+            </w:tcBorders>
+            <w:tcMar>
+              <w:top w:w="100" w:type="dxa"/>
+              <w:left w:w="100" w:type="dxa"/>
+              <w:bottom w:w="100" w:type="dxa"/>
+              <w:right w:w="100" w:type="dxa"/>
+            </w:tcMar>
+            <w:hideMark/>
+          </w:tcPr>
+          <w:p>
+            <w:pPr>
+              <w:pStyle w:val="NormalWeb"/>
+              <w:spacing w:before="0" w:beforeAutospacing="0" w:after="0" w:afterAutospacing="0"/>
+              <w:jc w:val="center"/>
+              <w:rPr>
+                <w:b/>
+                <w:bCs/>
+              </w:rPr>
+            </w:pPr>
+            <w:proofErr w:type="spellStart"/>
+            <w:r>
+              <w:rPr>
+                <w:rFonts w:ascii="Arial" w:hAnsi="Arial" w:cs="Arial"/>
+                <w:color w:val="000000"/>
+                <w:sz w:val="22"/>
+                <w:szCs w:val="22"/>
+              </w:rPr>
+              <w:t>menuItem.addIngredient</w:t>
+            </w:r>
+            <w:proofErr w:type="spellEnd"/>
+            <w:r>
+              <w:rPr>
+                <w:rFonts w:ascii="Arial" w:hAnsi="Arial" w:cs="Arial"/>
+                <w:color w:val="000000"/>
+                <w:sz w:val="22"/>
+                <w:szCs w:val="22"/>
+              </w:rPr>
+              <w:t xml:space="preserve">(ingredient </w:t>
+            </w:r>
+            <w:proofErr w:type="spellStart"/>
+            <w:r>
+              <w:rPr>
+                <w:rFonts w:ascii="Arial" w:hAnsi="Arial" w:cs="Arial"/>
+                <w:color w:val="000000"/>
+                <w:sz w:val="22"/>
+                <w:szCs w:val="22"/>
+              </w:rPr>
+              <w:t>newIngredient</w:t>
+            </w:r>
+            <w:proofErr w:type="spellEnd"/>
+            <w:proofErr w:type="gramStart"/>
+            <w:r>
+              <w:rPr>
+                <w:rFonts w:ascii="Arial" w:hAnsi="Arial" w:cs="Arial"/>
+                <w:color w:val="000000"/>
+                <w:sz w:val="22"/>
+                <w:szCs w:val="22"/>
+              </w:rPr>
+              <w:t>);</w:t>
+            </w:r>
+            <w:proofErr w:type="gramEnd"/>
+          </w:p>
+          <w:p>
+            <w:pPr>
+              <w:pStyle w:val="NormalWeb"/>
+              <w:spacing w:before="0" w:beforeAutospacing="0" w:after="0" w:afterAutospacing="0"/>
+              <w:jc w:val="center"/>
+              <w:rPr>
+                <w:b/>
+                <w:bCs/>
+              </w:rPr>
+            </w:pPr>
+            <w:proofErr w:type="spellStart"/>
+            <w:r>
+              <w:rPr>
+                <w:rFonts w:ascii="Arial" w:hAnsi="Arial" w:cs="Arial"/>
+                <w:color w:val="000000"/>
+                <w:sz w:val="22"/>
+                <w:szCs w:val="22"/>
+              </w:rPr>
+              <w:t>menuItem.displayIngredients</w:t>
+            </w:r>
+            <w:proofErr w:type="spellEnd"/>
+            <w:r>
+              <w:rPr>
+                <w:rFonts w:ascii="Arial" w:hAnsi="Arial" w:cs="Arial"/>
+                <w:color w:val="000000"/>
+                <w:sz w:val="22"/>
+                <w:szCs w:val="22"/>
+              </w:rPr>
+              <w:t>();</w:t>
+            </w:r>
+          </w:p>
+        </w:tc>
+        <w:tc>
+          <w:tcPr>
+            <w:tcW w:w="0" w:type="auto"/>
+            <w:tcBorders>
+              <w:top w:val="single" w:sz="8" w:space="0" w:color="000000"/>
+              <w:left w:val="single" w:sz="8" w:space="0" w:color="000000"/>
+              <w:bottom w:val="single" w:sz="8" w:space="0" w:color="000000"/>
+              <w:right w:val="single" w:sz="8" w:space="0" w:color="000000"/>
+            </w:tcBorders>
+            <w:tcMar>
+              <w:top w:w="100" w:type="dxa"/>
+              <w:left w:w="100" w:type="dxa"/>
+              <w:bottom w:w="100" w:type="dxa"/>
+              <w:right w:w="100" w:type="dxa"/>
+            </w:tcMar>
+            <w:hideMark/>
+          </w:tcPr>
+          <w:p>
+            <w:pPr>
+              <w:pStyle w:val="NormalWeb"/>
+              <w:spacing w:before="0" w:beforeAutospacing="0" w:after="0" w:afterAutospacing="0"/>
+              <w:jc w:val="center"/>
+              <w:rPr>
+                <w:b/>
+                <w:bCs/>
+              </w:rPr>
+            </w:pPr>
+            <w:proofErr w:type="spellStart"/>
+            <w:r>
+              <w:rPr>
+                <w:rFonts w:ascii="Arial" w:hAnsi="Arial" w:cs="Arial"/>
+                <w:color w:val="000000"/>
+                <w:sz w:val="22"/>
+                <w:szCs w:val="22"/>
+              </w:rPr>
+              <w:t>menuItem</w:t>
+            </w:r>
+            <w:proofErr w:type="spellEnd"/>
+            <w:r>
+              <w:rPr>
+                <w:rFonts w:ascii="Arial" w:hAnsi="Arial" w:cs="Arial"/>
+                <w:color w:val="000000"/>
+                <w:sz w:val="22"/>
+                <w:szCs w:val="22"/>
+              </w:rPr>
+              <w:t>, ingredient</w:t>
+            </w:r>
+          </w:p>
+        </w:tc>
+        <w:tc>
+          <w:tcPr>
+            <w:tcW w:w="0" w:type="auto"/>
+            <w:tcBorders>
+              <w:top w:val="single" w:sz="8" w:space="0" w:color="000000"/>
+              <w:left w:val="single" w:sz="8" w:space="0" w:color="000000"/>
+              <w:bottom w:val="single" w:sz="8" w:space="0" w:color="000000"/>
+              <w:right w:val="single" w:sz="8" w:space="0" w:color="000000"/>
+            </w:tcBorders>
+            <w:tcMar>
+              <w:top w:w="100" w:type="dxa"/>
+              <w:left w:w="100" w:type="dxa"/>
+              <w:bottom w:w="100" w:type="dxa"/>
+              <w:right w:w="100" w:type="dxa"/>
+            </w:tcMar>
+            <w:hideMark/>
+          </w:tcPr>
+          <w:p>
+            <w:pPr>
+              <w:pStyle w:val="NormalWeb"/>
+              <w:spacing w:before="0" w:beforeAutospacing="0" w:after="0" w:afterAutospacing="0"/>
+              <w:jc w:val="center"/>
+              <w:rPr>
+                <w:b/>
+                <w:bCs/>
+              </w:rPr>
+            </w:pPr>
+            <w:r>
+              <w:rPr>
+                <w:rFonts w:ascii="Arial" w:hAnsi="Arial" w:cs="Arial"/>
+                <w:color w:val="000000"/>
+                <w:sz w:val="22"/>
+                <w:szCs w:val="22"/>
+              </w:rPr>
+              <w:t>True (success)</w:t>
+            </w:r>
+          </w:p>
+          <w:p>
+            <w:pPr>
+              <w:pStyle w:val="NormalWeb"/>
+              <w:spacing w:before="0" w:beforeAutospacing="0" w:after="0" w:afterAutospacing="0"/>
+              <w:jc w:val="center"/>
+              <w:rPr>
+                <w:b/>
+                <w:bCs/>
+              </w:rPr>
+            </w:pPr>
+            <w:r>
+              <w:rPr>
+                <w:rFonts w:ascii="Arial" w:hAnsi="Arial" w:cs="Arial"/>
+                <w:color w:val="000000"/>
+                <w:sz w:val="22"/>
+                <w:szCs w:val="22"/>
+              </w:rPr>
+              <w:t>Ingredient names should be displayed with new ingredient name present</w:t>
+            </w:r>
+          </w:p>
+        </w:tc>
+      </w:tr>
+      <w:tr>
+        <w:tc>
+          <w:tcPr>
+            <w:tcW w:w="0" w:type="auto"/>
+            <w:tcBorders>
+              <w:top w:val="single" w:sz="8" w:space="0" w:color="000000"/>
+              <w:left w:val="single" w:sz="8" w:space="0" w:color="000000"/>
+              <w:bottom w:val="single" w:sz="8" w:space="0" w:color="000000"/>
+              <w:right w:val="single" w:sz="8" w:space="0" w:color="000000"/>
+            </w:tcBorders>
+            <w:shd w:val="clear" w:color="auto" w:fill="A4C2F4"/>
+            <w:tcMar>
+              <w:top w:w="100" w:type="dxa"/>
+              <w:left w:w="100" w:type="dxa"/>
+              <w:bottom w:w="100" w:type="dxa"/>
+              <w:right w:w="100" w:type="dxa"/>
+            </w:tcMar>
+            <w:hideMark/>
+          </w:tcPr>
+          <w:p>
+            <w:pPr>
+              <w:pStyle w:val="NormalWeb"/>
+              <w:spacing w:before="0" w:beforeAutospacing="0" w:after="0" w:afterAutospacing="0"/>
+            </w:pPr>
+            <w:r>
+              <w:rPr>
+                <w:rFonts w:ascii="Arial" w:hAnsi="Arial" w:cs="Arial"/>
+                <w:color w:val="000000"/>
+                <w:sz w:val="22"/>
+                <w:szCs w:val="22"/>
+              </w:rPr>
+              <w:t>2 [wrong data type inputted]</w:t>
+            </w:r>
+          </w:p>
+        </w:tc>
+        <w:tc>
+          <w:tcPr>
+            <w:tcW w:w="0" w:type="auto"/>
+            <w:tcBorders>
+              <w:top w:val="single" w:sz="8" w:space="0" w:color="000000"/>
+              <w:left w:val="single" w:sz="8" w:space="0" w:color="000000"/>
+              <w:bottom w:val="single" w:sz="8" w:space="0" w:color="000000"/>
+              <w:right w:val="single" w:sz="8" w:space="0" w:color="000000"/>
+            </w:tcBorders>
+            <w:tcMar>
+              <w:top w:w="100" w:type="dxa"/>
+              <w:left w:w="100" w:type="dxa"/>
+              <w:bottom w:w="100" w:type="dxa"/>
+              <w:right w:w="100" w:type="dxa"/>
+            </w:tcMar>
+            <w:hideMark/>
+          </w:tcPr>
+          <w:p>
+            <w:pPr>
+              <w:pStyle w:val="NormalWeb"/>
+              <w:spacing w:before="0" w:beforeAutospacing="0" w:after="0" w:afterAutospacing="0"/>
+            </w:pPr>
+            <w:proofErr w:type="spellStart"/>
+            <w:r>
+              <w:rPr>
+                <w:rFonts w:ascii="Arial" w:hAnsi="Arial" w:cs="Arial"/>
+                <w:color w:val="000000"/>
+                <w:sz w:val="22"/>
+                <w:szCs w:val="22"/>
+              </w:rPr>
+              <w:t>menuItem.addIngredient</w:t>
+            </w:r>
+            <w:proofErr w:type="spellEnd"/>
+            <w:r>
+              <w:rPr>
+                <w:rFonts w:ascii="Arial" w:hAnsi="Arial" w:cs="Arial"/>
+                <w:color w:val="000000"/>
+                <w:sz w:val="22"/>
+                <w:szCs w:val="22"/>
+              </w:rPr>
+              <w:t>(String name</w:t>
+            </w:r>
+            <w:proofErr w:type="gramStart"/>
+            <w:r>
+              <w:rPr>
+                <w:rFonts w:ascii="Arial" w:hAnsi="Arial" w:cs="Arial"/>
+                <w:color w:val="000000"/>
+                <w:sz w:val="22"/>
+                <w:szCs w:val="22"/>
+              </w:rPr>
+              <w:t>);</w:t>
+            </w:r>
+            <w:proofErr w:type="gramEnd"/>
+          </w:p>
+          <w:p>
+            <w:pPr>
+              <w:pStyle w:val="NormalWeb"/>
+              <w:spacing w:before="0" w:beforeAutospacing="0" w:after="0" w:afterAutospacing="0"/>
+            </w:pPr>
+            <w:proofErr w:type="spellStart"/>
+            <w:r>
+              <w:rPr>
+                <w:rFonts w:ascii="Arial" w:hAnsi="Arial" w:cs="Arial"/>
+                <w:color w:val="000000"/>
+                <w:sz w:val="22"/>
+                <w:szCs w:val="22"/>
+              </w:rPr>
+              <w:t>menuItem.displayIngredients</w:t>
+            </w:r>
+            <w:proofErr w:type="spellEnd"/>
+            <w:r>
+              <w:rPr>
+                <w:rFonts w:ascii="Arial" w:hAnsi="Arial" w:cs="Arial"/>
+                <w:color w:val="000000"/>
+                <w:sz w:val="22"/>
+                <w:szCs w:val="22"/>
+              </w:rPr>
+              <w:t>();</w:t>
+            </w:r>
+          </w:p>
+        </w:tc>
+        <w:tc>
+          <w:tcPr>
+            <w:tcW w:w="0" w:type="auto"/>
+            <w:tcBorders>
+              <w:top w:val="single" w:sz="8" w:space="0" w:color="000000"/>
+              <w:left w:val="single" w:sz="8" w:space="0" w:color="000000"/>
+              <w:bottom w:val="single" w:sz="8" w:space="0" w:color="000000"/>
+              <w:right w:val="single" w:sz="8" w:space="0" w:color="000000"/>
+            </w:tcBorders>
+            <w:tcMar>
+              <w:top w:w="100" w:type="dxa"/>
+              <w:left w:w="100" w:type="dxa"/>
+              <w:bottom w:w="100" w:type="dxa"/>
+              <w:right w:w="100" w:type="dxa"/>
+            </w:tcMar>
+            <w:hideMark/>
+          </w:tcPr>
+          <w:p>
+            <w:pPr>
+              <w:pStyle w:val="NormalWeb"/>
+              <w:spacing w:before="0" w:beforeAutospacing="0" w:after="0" w:afterAutospacing="0"/>
+            </w:pPr>
+            <w:proofErr w:type="spellStart"/>
+            <w:r>
+              <w:rPr>
+                <w:rFonts w:ascii="Arial" w:hAnsi="Arial" w:cs="Arial"/>
+                <w:color w:val="000000"/>
+                <w:sz w:val="22"/>
+                <w:szCs w:val="22"/>
+              </w:rPr>
+              <w:t>menuItem</w:t>
+            </w:r>
+            <w:proofErr w:type="spellEnd"/>
+            <w:r>
+              <w:rPr>
+                <w:rFonts w:ascii="Arial" w:hAnsi="Arial" w:cs="Arial"/>
+                <w:color w:val="000000"/>
+                <w:sz w:val="22"/>
+                <w:szCs w:val="22"/>
+              </w:rPr>
+              <w:t>, ingredient</w:t>
+            </w:r>
+          </w:p>
+        </w:tc>
+        <w:tc>
+          <w:tcPr>
+            <w:tcW w:w="0" w:type="auto"/>
+            <w:tcBorders>
+              <w:top w:val="single" w:sz="8" w:space="0" w:color="000000"/>
+              <w:left w:val="single" w:sz="8" w:space="0" w:color="000000"/>
+              <w:bottom w:val="single" w:sz="8" w:space="0" w:color="000000"/>
+              <w:right w:val="single" w:sz="8" w:space="0" w:color="000000"/>
+            </w:tcBorders>
+            <w:tcMar>
+              <w:top w:w="100" w:type="dxa"/>
+              <w:left w:w="100" w:type="dxa"/>
+              <w:bottom w:w="100" w:type="dxa"/>
+              <w:right w:w="100" w:type="dxa"/>
+            </w:tcMar>
+            <w:hideMark/>
+          </w:tcPr>
+          <w:p>
+            <w:pPr>
+              <w:pStyle w:val="NormalWeb"/>
+              <w:spacing w:before="0" w:beforeAutospacing="0" w:after="0" w:afterAutospacing="0"/>
+            </w:pPr>
+            <w:r>
+              <w:rPr>
+                <w:rFonts w:ascii="Arial" w:hAnsi="Arial" w:cs="Arial"/>
+                <w:color w:val="000000"/>
+                <w:sz w:val="22"/>
+                <w:szCs w:val="22"/>
+              </w:rPr>
+              <w:t>ERROR, input type not valid</w:t>
+            </w:r>
+          </w:p>
+        </w:tc>
+      </w:tr>
+      <w:tr>
+        <w:tc>
+          <w:tcPr>
+            <w:tcW w:w="0" w:type="auto"/>
+            <w:tcBorders>
+              <w:top w:val="single" w:sz="8" w:space="0" w:color="000000"/>
+              <w:left w:val="single" w:sz="8" w:space="0" w:color="000000"/>
+              <w:bottom w:val="single" w:sz="8" w:space="0" w:color="000000"/>
+              <w:right w:val="single" w:sz="8" w:space="0" w:color="000000"/>
+            </w:tcBorders>
+            <w:shd w:val="clear" w:color="auto" w:fill="A4C2F4"/>
+            <w:tcMar>
+              <w:top w:w="100" w:type="dxa"/>
+              <w:left w:w="100" w:type="dxa"/>
+              <w:bottom w:w="100" w:type="dxa"/>
+              <w:right w:w="100" w:type="dxa"/>
+            </w:tcMar>
+            <w:hideMark/>
+          </w:tcPr>
+          <w:p>
+            <w:pPr>
+              <w:pStyle w:val="NormalWeb"/>
+              <w:spacing w:before="0" w:beforeAutospacing="0" w:after="0" w:afterAutospacing="0"/>
+            </w:pPr>
+            <w:r>
+              <w:rPr>
+                <w:rFonts w:ascii="Arial" w:hAnsi="Arial" w:cs="Arial"/>
+                <w:color w:val="000000"/>
+                <w:sz w:val="22"/>
+                <w:szCs w:val="22"/>
+              </w:rPr>
+              <w:t>3 [ingredient object being added already exists in the ingredient array]</w:t>
+            </w:r>
+          </w:p>
+        </w:tc>
+        <w:tc>
+          <w:tcPr>
+            <w:tcW w:w="0" w:type="auto"/>
+            <w:tcBorders>
+              <w:top w:val="single" w:sz="8" w:space="0" w:color="000000"/>
+              <w:left w:val="single" w:sz="8" w:space="0" w:color="000000"/>
+              <w:bottom w:val="single" w:sz="8" w:space="0" w:color="000000"/>
+              <w:right w:val="single" w:sz="8" w:space="0" w:color="000000"/>
+            </w:tcBorders>
+            <w:tcMar>
+              <w:top w:w="100" w:type="dxa"/>
+              <w:left w:w="100" w:type="dxa"/>
+              <w:bottom w:w="100" w:type="dxa"/>
+              <w:right w:w="100" w:type="dxa"/>
+            </w:tcMar>
+            <w:hideMark/>
+          </w:tcPr>
+          <w:p>
+            <w:pPr>
+              <w:pStyle w:val="NormalWeb"/>
+              <w:spacing w:before="0" w:beforeAutospacing="0" w:after="0" w:afterAutospacing="0"/>
+            </w:pPr>
+            <w:proofErr w:type="spellStart"/>
+            <w:r>
+              <w:rPr>
+                <w:rFonts w:ascii="Arial" w:hAnsi="Arial" w:cs="Arial"/>
+                <w:color w:val="000000"/>
+                <w:sz w:val="22"/>
+                <w:szCs w:val="22"/>
+              </w:rPr>
+              <w:t>menuItem.addIngredient</w:t>
+            </w:r>
+            <w:proofErr w:type="spellEnd"/>
+            <w:r>
+              <w:rPr>
+                <w:rFonts w:ascii="Arial" w:hAnsi="Arial" w:cs="Arial"/>
+                <w:color w:val="000000"/>
+                <w:sz w:val="22"/>
+                <w:szCs w:val="22"/>
+              </w:rPr>
+              <w:t xml:space="preserve">(ingredient </w:t>
+            </w:r>
+            <w:proofErr w:type="spellStart"/>
+            <w:r>
+              <w:rPr>
+                <w:rFonts w:ascii="Arial" w:hAnsi="Arial" w:cs="Arial"/>
+                <w:color w:val="000000"/>
+                <w:sz w:val="22"/>
+                <w:szCs w:val="22"/>
+              </w:rPr>
+              <w:t>identicalIngredient</w:t>
+            </w:r>
+            <w:proofErr w:type="spellEnd"/>
+            <w:proofErr w:type="gramStart"/>
+            <w:r>
+              <w:rPr>
+                <w:rFonts w:ascii="Arial" w:hAnsi="Arial" w:cs="Arial"/>
+                <w:color w:val="000000"/>
+                <w:sz w:val="22"/>
+                <w:szCs w:val="22"/>
+              </w:rPr>
+              <w:t>);</w:t>
+            </w:r>
+            <w:proofErr w:type="gramEnd"/>
+          </w:p>
+          <w:p>
+            <w:pPr>
+              <w:pStyle w:val="NormalWeb"/>
+              <w:spacing w:before="0" w:beforeAutospacing="0" w:after="0" w:afterAutospacing="0"/>
+            </w:pPr>
+            <w:proofErr w:type="spellStart"/>
+            <w:r>
+              <w:rPr>
+                <w:rFonts w:ascii="Arial" w:hAnsi="Arial" w:cs="Arial"/>
+                <w:color w:val="000000"/>
+                <w:sz w:val="22"/>
+                <w:szCs w:val="22"/>
+              </w:rPr>
+              <w:t>menuItem.displayIngredients</w:t>
+            </w:r>
+            <w:proofErr w:type="spellEnd"/>
+            <w:r>
+              <w:rPr>
+                <w:rFonts w:ascii="Arial" w:hAnsi="Arial" w:cs="Arial"/>
+                <w:color w:val="000000"/>
+                <w:sz w:val="22"/>
+                <w:szCs w:val="22"/>
+              </w:rPr>
+              <w:t>();</w:t>
+            </w:r>
+          </w:p>
+        </w:tc>
+        <w:tc>
+          <w:tcPr>
+            <w:tcW w:w="0" w:type="auto"/>
+            <w:tcBorders>
+              <w:top w:val="single" w:sz="8" w:space="0" w:color="000000"/>
+              <w:left w:val="single" w:sz="8" w:space="0" w:color="000000"/>
+              <w:bottom w:val="single" w:sz="8" w:space="0" w:color="000000"/>
+              <w:right w:val="single" w:sz="8" w:space="0" w:color="000000"/>
+            </w:tcBorders>
+            <w:tcMar>
+              <w:top w:w="100" w:type="dxa"/>
+              <w:left w:w="100" w:type="dxa"/>
+              <w:bottom w:w="100" w:type="dxa"/>
+              <w:right w:w="100" w:type="dxa"/>
+            </w:tcMar>
+            <w:hideMark/>
+          </w:tcPr>
+          <w:p>
+            <w:pPr>
+              <w:pStyle w:val="NormalWeb"/>
+              <w:spacing w:before="0" w:beforeAutospacing="0" w:after="0" w:afterAutospacing="0"/>
+            </w:pPr>
+            <w:proofErr w:type="spellStart"/>
+            <w:r>
+              <w:rPr>
+                <w:rFonts w:ascii="Arial" w:hAnsi="Arial" w:cs="Arial"/>
+                <w:color w:val="000000"/>
+                <w:sz w:val="22"/>
+                <w:szCs w:val="22"/>
+              </w:rPr>
+              <w:t>menuItem</w:t>
+            </w:r>
+            <w:proofErr w:type="spellEnd"/>
+            <w:r>
+              <w:rPr>
+                <w:rFonts w:ascii="Arial" w:hAnsi="Arial" w:cs="Arial"/>
+                <w:color w:val="000000"/>
+                <w:sz w:val="22"/>
+                <w:szCs w:val="22"/>
+              </w:rPr>
+              <w:t>, ingredient</w:t>
+            </w:r>
+          </w:p>
+        </w:tc>
+        <w:tc>
+          <w:tcPr>
+            <w:tcW w:w="0" w:type="auto"/>
+            <w:tcBorders>
+              <w:top w:val="single" w:sz="8" w:space="0" w:color="000000"/>
+              <w:left w:val="single" w:sz="8" w:space="0" w:color="000000"/>
+              <w:bottom w:val="single" w:sz="8" w:space="0" w:color="000000"/>
+              <w:right w:val="single" w:sz="8" w:space="0" w:color="000000"/>
+            </w:tcBorders>
+            <w:tcMar>
+              <w:top w:w="100" w:type="dxa"/>
+              <w:left w:w="100" w:type="dxa"/>
+              <w:bottom w:w="100" w:type="dxa"/>
+              <w:right w:w="100" w:type="dxa"/>
+            </w:tcMar>
+            <w:hideMark/>
+          </w:tcPr>
+          <w:p>
+            <w:pPr>
+              <w:pStyle w:val="NormalWeb"/>
+              <w:spacing w:before="0" w:beforeAutospacing="0" w:after="0" w:afterAutospacing="0"/>
+            </w:pPr>
+            <w:r>
+              <w:rPr>
+                <w:rFonts w:ascii="Arial" w:hAnsi="Arial" w:cs="Arial"/>
+                <w:color w:val="000000"/>
+                <w:sz w:val="22"/>
+                <w:szCs w:val="22"/>
+              </w:rPr>
+              <w:t>False (failure)</w:t>
+            </w:r>
+          </w:p>
+          <w:p>
+            <w:pPr>
+              <w:pStyle w:val="NormalWeb"/>
+              <w:spacing w:before="0" w:beforeAutospacing="0" w:after="0" w:afterAutospacing="0"/>
+            </w:pPr>
+            <w:r>
+              <w:rPr>
+                <w:rFonts w:ascii="Arial" w:hAnsi="Arial" w:cs="Arial"/>
+                <w:color w:val="000000"/>
+                <w:sz w:val="22"/>
+                <w:szCs w:val="22"/>
+              </w:rPr>
+              <w:t xml:space="preserve">Ingredient object already exists in </w:t>
+            </w:r>
+            <w:proofErr w:type="spellStart"/>
+            <w:r>
+              <w:rPr>
+                <w:rFonts w:ascii="Arial" w:hAnsi="Arial" w:cs="Arial"/>
+                <w:color w:val="000000"/>
+                <w:sz w:val="22"/>
+                <w:szCs w:val="22"/>
+              </w:rPr>
+              <w:t>ingredientArray</w:t>
+            </w:r>
+            <w:proofErr w:type="spellEnd"/>
+            <w:r>
+              <w:rPr>
+                <w:rFonts w:ascii="Arial" w:hAnsi="Arial" w:cs="Arial"/>
+                <w:color w:val="000000"/>
+                <w:sz w:val="22"/>
+                <w:szCs w:val="22"/>
+              </w:rPr>
+              <w:t>,</w:t>
+            </w:r>
+          </w:p>
+          <w:p>
+            <w:pPr>
+              <w:pStyle w:val="NormalWeb"/>
+              <w:spacing w:before="0" w:beforeAutospacing="0" w:after="0" w:afterAutospacing="0"/>
+            </w:pPr>
+            <w:r>
+              <w:rPr>
+                <w:rFonts w:ascii="Arial" w:hAnsi="Arial" w:cs="Arial"/>
+                <w:color w:val="000000"/>
+                <w:sz w:val="22"/>
+                <w:szCs w:val="22"/>
+              </w:rPr>
+              <w:t>Ingredient names should be displayed with no changes</w:t>
+            </w:r>
+          </w:p>
+        </w:tc>
+      </w:tr>
+    </w:tbl>
+    <w:p>
+      <w:pPr>
         <w:rPr>
           <w:rFonts w:ascii="Arial Nova" w:hAnsi="Arial Nova"/>
           <w:sz w:val="28"/>
@@ -8053,9 +10015,9 @@
 <file path=word/numbering.xml><?xml version="1.0" encoding="utf-8"?>
 <w:numbering xmlns:wpc="http://schemas.microsoft.com/office/word/2010/wordprocessingCanvas" xmlns:cx="http://schemas.microsoft.com/office/drawing/2014/chartex" xmlns:cx1="http://schemas.microsoft.com/office/drawing/2015/9/8/chartex" xmlns:cx2="http://schemas.microsoft.com/office/drawing/2015/10/21/chartex" xmlns:cx3="http://schemas.microsoft.com/office/drawing/2016/5/9/chartex" xmlns:cx4="http://schemas.microsoft.com/office/drawing/2016/5/10/chartex" xmlns:cx5="http://schemas.microsoft.com/office/drawing/2016/5/11/chartex" xmlns:cx6="http://schemas.microsoft.com/office/drawing/2016/5/12/chartex" xmlns:cx7="http://schemas.microsoft.com/office/drawing/2016/5/13/chartex" xmlns:cx8="http://schemas.microsoft.com/office/drawing/2016/5/14/chartex" xmlns:mc="http://schemas.openxmlformats.org/markup-compatibility/2006" xmlns:aink="http://schemas.microsoft.com/office/drawing/2016/ink" xmlns:am3d="http://schemas.microsoft.com/office/drawing/2017/model3d" xmlns:o="urn:schemas-microsoft-com:office:office" xmlns:oel="http://schemas.microsoft.com/office/2019/extlst" xmlns:r="http://schemas.openxmlformats.org/officeDocument/2006/relationships" xmlns:m="http://schemas.openxmlformats.org/officeDocument/2006/math" xmlns:v="urn:schemas-microsoft-com:vml" xmlns:wp14="http://schemas.microsoft.com/office/word/2010/wordprocessingDrawing" xmlns:wp="http://schemas.openxmlformats.org/drawingml/2006/wordprocessingDrawing" xmlns:w10="urn:schemas-microsoft-com:office:word" xmlns:w="http://schemas.openxmlformats.org/wordprocessingml/2006/main" xmlns:w14="http://schemas.microsoft.com/office/word/2010/wordml" xmlns:w15="http://schemas.microsoft.com/office/word/2012/wordml" xmlns:w16cex="http://schemas.microsoft.com/office/word/2018/wordml/cex" xmlns:w16cid="http://schemas.microsoft.com/office/word/2016/wordml/cid" xmlns:w16="http://schemas.microsoft.com/office/word/2018/wordml" xmlns:w16sdtdh="http://schemas.microsoft.com/office/word/2020/wordml/sdtdatahash" xmlns:w16se="http://schemas.microsoft.com/office/word/2015/wordml/symex" xmlns:wpg="http://schemas.microsoft.com/office/word/2010/wordprocessingGroup" xmlns:wpi="http://schemas.microsoft.com/office/word/2010/wordprocessingInk" xmlns:wne="http://schemas.microsoft.com/office/word/2006/wordml" xmlns:wps="http://schemas.microsoft.com/office/word/2010/wordprocessingShape" mc:Ignorable="w14 w15 w16se w16cid w16 w16cex w16sdtdh wp14">
   <w:abstractNum w:abstractNumId="0" w15:restartNumberingAfterBreak="0">
-    <w:nsid w:val="27220F4C"/>
+    <w:nsid w:val="21DD567E"/>
     <w:multiLevelType w:val="multilevel"/>
-    <w:tmpl w:val="2968E10A"/>
+    <w:tmpl w:val="E3888AFA"/>
     <w:lvl w:ilvl="0">
       <w:start w:val="1"/>
       <w:numFmt w:val="bullet"/>
@@ -8202,9 +10164,9 @@
     </w:lvl>
   </w:abstractNum>
   <w:abstractNum w:abstractNumId="1" w15:restartNumberingAfterBreak="0">
-    <w:nsid w:val="2AF47AB3"/>
+    <w:nsid w:val="27220F4C"/>
     <w:multiLevelType w:val="multilevel"/>
-    <w:tmpl w:val="E7CC1092"/>
+    <w:tmpl w:val="2968E10A"/>
     <w:lvl w:ilvl="0">
       <w:start w:val="1"/>
       <w:numFmt w:val="bullet"/>
@@ -8351,6 +10313,155 @@
     </w:lvl>
   </w:abstractNum>
   <w:abstractNum w:abstractNumId="2" w15:restartNumberingAfterBreak="0">
+    <w:nsid w:val="2AF47AB3"/>
+    <w:multiLevelType w:val="multilevel"/>
+    <w:tmpl w:val="E7CC1092"/>
+    <w:lvl w:ilvl="0">
+      <w:start w:val="1"/>
+      <w:numFmt w:val="bullet"/>
+      <w:lvlText w:val=""/>
+      <w:lvlJc w:val="left"/>
+      <w:pPr>
+        <w:tabs>
+          <w:tab w:val="num" w:pos="720"/>
+        </w:tabs>
+        <w:ind w:left="720" w:hanging="360"/>
+      </w:pPr>
+      <w:rPr>
+        <w:rFonts w:ascii="Symbol" w:hAnsi="Symbol" w:hint="default"/>
+        <w:sz w:val="20"/>
+      </w:rPr>
+    </w:lvl>
+    <w:lvl w:ilvl="1" w:tentative="1">
+      <w:start w:val="1"/>
+      <w:numFmt w:val="bullet"/>
+      <w:lvlText w:val="o"/>
+      <w:lvlJc w:val="left"/>
+      <w:pPr>
+        <w:tabs>
+          <w:tab w:val="num" w:pos="1440"/>
+        </w:tabs>
+        <w:ind w:left="1440" w:hanging="360"/>
+      </w:pPr>
+      <w:rPr>
+        <w:rFonts w:ascii="Courier New" w:hAnsi="Courier New" w:hint="default"/>
+        <w:sz w:val="20"/>
+      </w:rPr>
+    </w:lvl>
+    <w:lvl w:ilvl="2" w:tentative="1">
+      <w:start w:val="1"/>
+      <w:numFmt w:val="bullet"/>
+      <w:lvlText w:val=""/>
+      <w:lvlJc w:val="left"/>
+      <w:pPr>
+        <w:tabs>
+          <w:tab w:val="num" w:pos="2160"/>
+        </w:tabs>
+        <w:ind w:left="2160" w:hanging="360"/>
+      </w:pPr>
+      <w:rPr>
+        <w:rFonts w:ascii="Wingdings" w:hAnsi="Wingdings" w:hint="default"/>
+        <w:sz w:val="20"/>
+      </w:rPr>
+    </w:lvl>
+    <w:lvl w:ilvl="3" w:tentative="1">
+      <w:start w:val="1"/>
+      <w:numFmt w:val="bullet"/>
+      <w:lvlText w:val=""/>
+      <w:lvlJc w:val="left"/>
+      <w:pPr>
+        <w:tabs>
+          <w:tab w:val="num" w:pos="2880"/>
+        </w:tabs>
+        <w:ind w:left="2880" w:hanging="360"/>
+      </w:pPr>
+      <w:rPr>
+        <w:rFonts w:ascii="Wingdings" w:hAnsi="Wingdings" w:hint="default"/>
+        <w:sz w:val="20"/>
+      </w:rPr>
+    </w:lvl>
+    <w:lvl w:ilvl="4" w:tentative="1">
+      <w:start w:val="1"/>
+      <w:numFmt w:val="bullet"/>
+      <w:lvlText w:val=""/>
+      <w:lvlJc w:val="left"/>
+      <w:pPr>
+        <w:tabs>
+          <w:tab w:val="num" w:pos="3600"/>
+        </w:tabs>
+        <w:ind w:left="3600" w:hanging="360"/>
+      </w:pPr>
+      <w:rPr>
+        <w:rFonts w:ascii="Wingdings" w:hAnsi="Wingdings" w:hint="default"/>
+        <w:sz w:val="20"/>
+      </w:rPr>
+    </w:lvl>
+    <w:lvl w:ilvl="5" w:tentative="1">
+      <w:start w:val="1"/>
+      <w:numFmt w:val="bullet"/>
+      <w:lvlText w:val=""/>
+      <w:lvlJc w:val="left"/>
+      <w:pPr>
+        <w:tabs>
+          <w:tab w:val="num" w:pos="4320"/>
+        </w:tabs>
+        <w:ind w:left="4320" w:hanging="360"/>
+      </w:pPr>
+      <w:rPr>
+        <w:rFonts w:ascii="Wingdings" w:hAnsi="Wingdings" w:hint="default"/>
+        <w:sz w:val="20"/>
+      </w:rPr>
+    </w:lvl>
+    <w:lvl w:ilvl="6" w:tentative="1">
+      <w:start w:val="1"/>
+      <w:numFmt w:val="bullet"/>
+      <w:lvlText w:val=""/>
+      <w:lvlJc w:val="left"/>
+      <w:pPr>
+        <w:tabs>
+          <w:tab w:val="num" w:pos="5040"/>
+        </w:tabs>
+        <w:ind w:left="5040" w:hanging="360"/>
+      </w:pPr>
+      <w:rPr>
+        <w:rFonts w:ascii="Wingdings" w:hAnsi="Wingdings" w:hint="default"/>
+        <w:sz w:val="20"/>
+      </w:rPr>
+    </w:lvl>
+    <w:lvl w:ilvl="7" w:tentative="1">
+      <w:start w:val="1"/>
+      <w:numFmt w:val="bullet"/>
+      <w:lvlText w:val=""/>
+      <w:lvlJc w:val="left"/>
+      <w:pPr>
+        <w:tabs>
+          <w:tab w:val="num" w:pos="5760"/>
+        </w:tabs>
+        <w:ind w:left="5760" w:hanging="360"/>
+      </w:pPr>
+      <w:rPr>
+        <w:rFonts w:ascii="Wingdings" w:hAnsi="Wingdings" w:hint="default"/>
+        <w:sz w:val="20"/>
+      </w:rPr>
+    </w:lvl>
+    <w:lvl w:ilvl="8" w:tentative="1">
+      <w:start w:val="1"/>
+      <w:numFmt w:val="bullet"/>
+      <w:lvlText w:val=""/>
+      <w:lvlJc w:val="left"/>
+      <w:pPr>
+        <w:tabs>
+          <w:tab w:val="num" w:pos="6480"/>
+        </w:tabs>
+        <w:ind w:left="6480" w:hanging="360"/>
+      </w:pPr>
+      <w:rPr>
+        <w:rFonts w:ascii="Wingdings" w:hAnsi="Wingdings" w:hint="default"/>
+        <w:sz w:val="20"/>
+      </w:rPr>
+    </w:lvl>
+  </w:abstractNum>
+  <w:abstractNum w:abstractNumId="3" w15:restartNumberingAfterBreak="0">
     <w:nsid w:val="3466594F"/>
     <w:multiLevelType w:val="multilevel"/>
     <w:tmpl w:val="F2509E8C"/>
@@ -8499,10 +10610,10 @@
       </w:rPr>
     </w:lvl>
   </w:abstractNum>
-  <w:abstractNum w:abstractNumId="3" w15:restartNumberingAfterBreak="0">
-    <w:nsid w:val="496B4B0D"/>
+  <w:abstractNum w:abstractNumId="4" w15:restartNumberingAfterBreak="0">
+    <w:nsid w:val="35F0019F"/>
     <w:multiLevelType w:val="multilevel"/>
-    <w:tmpl w:val="D5A49362"/>
+    <w:tmpl w:val="A39C373E"/>
     <w:lvl w:ilvl="0">
       <w:start w:val="1"/>
       <w:numFmt w:val="bullet"/>
@@ -8648,10 +10759,10 @@
       </w:rPr>
     </w:lvl>
   </w:abstractNum>
-  <w:abstractNum w:abstractNumId="4" w15:restartNumberingAfterBreak="0">
-    <w:nsid w:val="5368106A"/>
+  <w:abstractNum w:abstractNumId="5" w15:restartNumberingAfterBreak="0">
+    <w:nsid w:val="496B4B0D"/>
     <w:multiLevelType w:val="multilevel"/>
-    <w:tmpl w:val="C9D487E4"/>
+    <w:tmpl w:val="D5A49362"/>
     <w:lvl w:ilvl="0">
       <w:start w:val="1"/>
       <w:numFmt w:val="bullet"/>
@@ -8797,7 +10908,156 @@
       </w:rPr>
     </w:lvl>
   </w:abstractNum>
-  <w:abstractNum w:abstractNumId="5" w15:restartNumberingAfterBreak="0">
+  <w:abstractNum w:abstractNumId="6" w15:restartNumberingAfterBreak="0">
+    <w:nsid w:val="5368106A"/>
+    <w:multiLevelType w:val="multilevel"/>
+    <w:tmpl w:val="C9D487E4"/>
+    <w:lvl w:ilvl="0">
+      <w:start w:val="1"/>
+      <w:numFmt w:val="bullet"/>
+      <w:lvlText w:val=""/>
+      <w:lvlJc w:val="left"/>
+      <w:pPr>
+        <w:tabs>
+          <w:tab w:val="num" w:pos="720"/>
+        </w:tabs>
+        <w:ind w:left="720" w:hanging="360"/>
+      </w:pPr>
+      <w:rPr>
+        <w:rFonts w:ascii="Symbol" w:hAnsi="Symbol" w:hint="default"/>
+        <w:sz w:val="20"/>
+      </w:rPr>
+    </w:lvl>
+    <w:lvl w:ilvl="1" w:tentative="1">
+      <w:start w:val="1"/>
+      <w:numFmt w:val="bullet"/>
+      <w:lvlText w:val="o"/>
+      <w:lvlJc w:val="left"/>
+      <w:pPr>
+        <w:tabs>
+          <w:tab w:val="num" w:pos="1440"/>
+        </w:tabs>
+        <w:ind w:left="1440" w:hanging="360"/>
+      </w:pPr>
+      <w:rPr>
+        <w:rFonts w:ascii="Courier New" w:hAnsi="Courier New" w:hint="default"/>
+        <w:sz w:val="20"/>
+      </w:rPr>
+    </w:lvl>
+    <w:lvl w:ilvl="2" w:tentative="1">
+      <w:start w:val="1"/>
+      <w:numFmt w:val="bullet"/>
+      <w:lvlText w:val=""/>
+      <w:lvlJc w:val="left"/>
+      <w:pPr>
+        <w:tabs>
+          <w:tab w:val="num" w:pos="2160"/>
+        </w:tabs>
+        <w:ind w:left="2160" w:hanging="360"/>
+      </w:pPr>
+      <w:rPr>
+        <w:rFonts w:ascii="Wingdings" w:hAnsi="Wingdings" w:hint="default"/>
+        <w:sz w:val="20"/>
+      </w:rPr>
+    </w:lvl>
+    <w:lvl w:ilvl="3" w:tentative="1">
+      <w:start w:val="1"/>
+      <w:numFmt w:val="bullet"/>
+      <w:lvlText w:val=""/>
+      <w:lvlJc w:val="left"/>
+      <w:pPr>
+        <w:tabs>
+          <w:tab w:val="num" w:pos="2880"/>
+        </w:tabs>
+        <w:ind w:left="2880" w:hanging="360"/>
+      </w:pPr>
+      <w:rPr>
+        <w:rFonts w:ascii="Wingdings" w:hAnsi="Wingdings" w:hint="default"/>
+        <w:sz w:val="20"/>
+      </w:rPr>
+    </w:lvl>
+    <w:lvl w:ilvl="4" w:tentative="1">
+      <w:start w:val="1"/>
+      <w:numFmt w:val="bullet"/>
+      <w:lvlText w:val=""/>
+      <w:lvlJc w:val="left"/>
+      <w:pPr>
+        <w:tabs>
+          <w:tab w:val="num" w:pos="3600"/>
+        </w:tabs>
+        <w:ind w:left="3600" w:hanging="360"/>
+      </w:pPr>
+      <w:rPr>
+        <w:rFonts w:ascii="Wingdings" w:hAnsi="Wingdings" w:hint="default"/>
+        <w:sz w:val="20"/>
+      </w:rPr>
+    </w:lvl>
+    <w:lvl w:ilvl="5" w:tentative="1">
+      <w:start w:val="1"/>
+      <w:numFmt w:val="bullet"/>
+      <w:lvlText w:val=""/>
+      <w:lvlJc w:val="left"/>
+      <w:pPr>
+        <w:tabs>
+          <w:tab w:val="num" w:pos="4320"/>
+        </w:tabs>
+        <w:ind w:left="4320" w:hanging="360"/>
+      </w:pPr>
+      <w:rPr>
+        <w:rFonts w:ascii="Wingdings" w:hAnsi="Wingdings" w:hint="default"/>
+        <w:sz w:val="20"/>
+      </w:rPr>
+    </w:lvl>
+    <w:lvl w:ilvl="6" w:tentative="1">
+      <w:start w:val="1"/>
+      <w:numFmt w:val="bullet"/>
+      <w:lvlText w:val=""/>
+      <w:lvlJc w:val="left"/>
+      <w:pPr>
+        <w:tabs>
+          <w:tab w:val="num" w:pos="5040"/>
+        </w:tabs>
+        <w:ind w:left="5040" w:hanging="360"/>
+      </w:pPr>
+      <w:rPr>
+        <w:rFonts w:ascii="Wingdings" w:hAnsi="Wingdings" w:hint="default"/>
+        <w:sz w:val="20"/>
+      </w:rPr>
+    </w:lvl>
+    <w:lvl w:ilvl="7" w:tentative="1">
+      <w:start w:val="1"/>
+      <w:numFmt w:val="bullet"/>
+      <w:lvlText w:val=""/>
+      <w:lvlJc w:val="left"/>
+      <w:pPr>
+        <w:tabs>
+          <w:tab w:val="num" w:pos="5760"/>
+        </w:tabs>
+        <w:ind w:left="5760" w:hanging="360"/>
+      </w:pPr>
+      <w:rPr>
+        <w:rFonts w:ascii="Wingdings" w:hAnsi="Wingdings" w:hint="default"/>
+        <w:sz w:val="20"/>
+      </w:rPr>
+    </w:lvl>
+    <w:lvl w:ilvl="8" w:tentative="1">
+      <w:start w:val="1"/>
+      <w:numFmt w:val="bullet"/>
+      <w:lvlText w:val=""/>
+      <w:lvlJc w:val="left"/>
+      <w:pPr>
+        <w:tabs>
+          <w:tab w:val="num" w:pos="6480"/>
+        </w:tabs>
+        <w:ind w:left="6480" w:hanging="360"/>
+      </w:pPr>
+      <w:rPr>
+        <w:rFonts w:ascii="Wingdings" w:hAnsi="Wingdings" w:hint="default"/>
+        <w:sz w:val="20"/>
+      </w:rPr>
+    </w:lvl>
+  </w:abstractNum>
+  <w:abstractNum w:abstractNumId="7" w15:restartNumberingAfterBreak="0">
     <w:nsid w:val="6EAD33BF"/>
     <w:multiLevelType w:val="multilevel"/>
     <w:tmpl w:val="A6080B8E"/>
@@ -8946,10 +11206,10 @@
       </w:rPr>
     </w:lvl>
   </w:abstractNum>
-  <w:abstractNum w:abstractNumId="6" w15:restartNumberingAfterBreak="0">
-    <w:nsid w:val="7B4143F1"/>
+  <w:abstractNum w:abstractNumId="8" w15:restartNumberingAfterBreak="0">
+    <w:nsid w:val="77BE0904"/>
     <w:multiLevelType w:val="multilevel"/>
-    <w:tmpl w:val="54BAE28C"/>
+    <w:tmpl w:val="FAC2A0D8"/>
     <w:lvl w:ilvl="0">
       <w:start w:val="1"/>
       <w:numFmt w:val="bullet"/>
@@ -9095,10 +11355,10 @@
       </w:rPr>
     </w:lvl>
   </w:abstractNum>
-  <w:abstractNum w:abstractNumId="7" w15:restartNumberingAfterBreak="0">
-    <w:nsid w:val="7FDD203B"/>
+  <w:abstractNum w:abstractNumId="9" w15:restartNumberingAfterBreak="0">
+    <w:nsid w:val="7B4143F1"/>
     <w:multiLevelType w:val="multilevel"/>
-    <w:tmpl w:val="6F464344"/>
+    <w:tmpl w:val="54BAE28C"/>
     <w:lvl w:ilvl="0">
       <w:start w:val="1"/>
       <w:numFmt w:val="bullet"/>
@@ -9244,11 +11504,160 @@
       </w:rPr>
     </w:lvl>
   </w:abstractNum>
+  <w:abstractNum w:abstractNumId="10" w15:restartNumberingAfterBreak="0">
+    <w:nsid w:val="7FDD203B"/>
+    <w:multiLevelType w:val="multilevel"/>
+    <w:tmpl w:val="6F464344"/>
+    <w:lvl w:ilvl="0">
+      <w:start w:val="1"/>
+      <w:numFmt w:val="bullet"/>
+      <w:lvlText w:val=""/>
+      <w:lvlJc w:val="left"/>
+      <w:pPr>
+        <w:tabs>
+          <w:tab w:val="num" w:pos="720"/>
+        </w:tabs>
+        <w:ind w:left="720" w:hanging="360"/>
+      </w:pPr>
+      <w:rPr>
+        <w:rFonts w:ascii="Symbol" w:hAnsi="Symbol" w:hint="default"/>
+        <w:sz w:val="20"/>
+      </w:rPr>
+    </w:lvl>
+    <w:lvl w:ilvl="1" w:tentative="1">
+      <w:start w:val="1"/>
+      <w:numFmt w:val="bullet"/>
+      <w:lvlText w:val="o"/>
+      <w:lvlJc w:val="left"/>
+      <w:pPr>
+        <w:tabs>
+          <w:tab w:val="num" w:pos="1440"/>
+        </w:tabs>
+        <w:ind w:left="1440" w:hanging="360"/>
+      </w:pPr>
+      <w:rPr>
+        <w:rFonts w:ascii="Courier New" w:hAnsi="Courier New" w:hint="default"/>
+        <w:sz w:val="20"/>
+      </w:rPr>
+    </w:lvl>
+    <w:lvl w:ilvl="2" w:tentative="1">
+      <w:start w:val="1"/>
+      <w:numFmt w:val="bullet"/>
+      <w:lvlText w:val=""/>
+      <w:lvlJc w:val="left"/>
+      <w:pPr>
+        <w:tabs>
+          <w:tab w:val="num" w:pos="2160"/>
+        </w:tabs>
+        <w:ind w:left="2160" w:hanging="360"/>
+      </w:pPr>
+      <w:rPr>
+        <w:rFonts w:ascii="Wingdings" w:hAnsi="Wingdings" w:hint="default"/>
+        <w:sz w:val="20"/>
+      </w:rPr>
+    </w:lvl>
+    <w:lvl w:ilvl="3" w:tentative="1">
+      <w:start w:val="1"/>
+      <w:numFmt w:val="bullet"/>
+      <w:lvlText w:val=""/>
+      <w:lvlJc w:val="left"/>
+      <w:pPr>
+        <w:tabs>
+          <w:tab w:val="num" w:pos="2880"/>
+        </w:tabs>
+        <w:ind w:left="2880" w:hanging="360"/>
+      </w:pPr>
+      <w:rPr>
+        <w:rFonts w:ascii="Wingdings" w:hAnsi="Wingdings" w:hint="default"/>
+        <w:sz w:val="20"/>
+      </w:rPr>
+    </w:lvl>
+    <w:lvl w:ilvl="4" w:tentative="1">
+      <w:start w:val="1"/>
+      <w:numFmt w:val="bullet"/>
+      <w:lvlText w:val=""/>
+      <w:lvlJc w:val="left"/>
+      <w:pPr>
+        <w:tabs>
+          <w:tab w:val="num" w:pos="3600"/>
+        </w:tabs>
+        <w:ind w:left="3600" w:hanging="360"/>
+      </w:pPr>
+      <w:rPr>
+        <w:rFonts w:ascii="Wingdings" w:hAnsi="Wingdings" w:hint="default"/>
+        <w:sz w:val="20"/>
+      </w:rPr>
+    </w:lvl>
+    <w:lvl w:ilvl="5" w:tentative="1">
+      <w:start w:val="1"/>
+      <w:numFmt w:val="bullet"/>
+      <w:lvlText w:val=""/>
+      <w:lvlJc w:val="left"/>
+      <w:pPr>
+        <w:tabs>
+          <w:tab w:val="num" w:pos="4320"/>
+        </w:tabs>
+        <w:ind w:left="4320" w:hanging="360"/>
+      </w:pPr>
+      <w:rPr>
+        <w:rFonts w:ascii="Wingdings" w:hAnsi="Wingdings" w:hint="default"/>
+        <w:sz w:val="20"/>
+      </w:rPr>
+    </w:lvl>
+    <w:lvl w:ilvl="6" w:tentative="1">
+      <w:start w:val="1"/>
+      <w:numFmt w:val="bullet"/>
+      <w:lvlText w:val=""/>
+      <w:lvlJc w:val="left"/>
+      <w:pPr>
+        <w:tabs>
+          <w:tab w:val="num" w:pos="5040"/>
+        </w:tabs>
+        <w:ind w:left="5040" w:hanging="360"/>
+      </w:pPr>
+      <w:rPr>
+        <w:rFonts w:ascii="Wingdings" w:hAnsi="Wingdings" w:hint="default"/>
+        <w:sz w:val="20"/>
+      </w:rPr>
+    </w:lvl>
+    <w:lvl w:ilvl="7" w:tentative="1">
+      <w:start w:val="1"/>
+      <w:numFmt w:val="bullet"/>
+      <w:lvlText w:val=""/>
+      <w:lvlJc w:val="left"/>
+      <w:pPr>
+        <w:tabs>
+          <w:tab w:val="num" w:pos="5760"/>
+        </w:tabs>
+        <w:ind w:left="5760" w:hanging="360"/>
+      </w:pPr>
+      <w:rPr>
+        <w:rFonts w:ascii="Wingdings" w:hAnsi="Wingdings" w:hint="default"/>
+        <w:sz w:val="20"/>
+      </w:rPr>
+    </w:lvl>
+    <w:lvl w:ilvl="8" w:tentative="1">
+      <w:start w:val="1"/>
+      <w:numFmt w:val="bullet"/>
+      <w:lvlText w:val=""/>
+      <w:lvlJc w:val="left"/>
+      <w:pPr>
+        <w:tabs>
+          <w:tab w:val="num" w:pos="6480"/>
+        </w:tabs>
+        <w:ind w:left="6480" w:hanging="360"/>
+      </w:pPr>
+      <w:rPr>
+        <w:rFonts w:ascii="Wingdings" w:hAnsi="Wingdings" w:hint="default"/>
+        <w:sz w:val="20"/>
+      </w:rPr>
+    </w:lvl>
+  </w:abstractNum>
   <w:num w:numId="1" w16cid:durableId="699891361">
-    <w:abstractNumId w:val="5"/>
+    <w:abstractNumId w:val="7"/>
   </w:num>
   <w:num w:numId="2" w16cid:durableId="1070035361">
-    <w:abstractNumId w:val="5"/>
+    <w:abstractNumId w:val="7"/>
     <w:lvlOverride w:ilvl="1">
       <w:lvl w:ilvl="1">
         <w:numFmt w:val="bullet"/>
@@ -9268,7 +11677,7 @@
     </w:lvlOverride>
   </w:num>
   <w:num w:numId="3" w16cid:durableId="460729784">
-    <w:abstractNumId w:val="5"/>
+    <w:abstractNumId w:val="7"/>
     <w:lvlOverride w:ilvl="1">
       <w:lvl w:ilvl="1">
         <w:numFmt w:val="bullet"/>
@@ -9288,10 +11697,10 @@
     </w:lvlOverride>
   </w:num>
   <w:num w:numId="4" w16cid:durableId="1040976228">
-    <w:abstractNumId w:val="6"/>
+    <w:abstractNumId w:val="9"/>
   </w:num>
   <w:num w:numId="5" w16cid:durableId="367535229">
-    <w:abstractNumId w:val="1"/>
+    <w:abstractNumId w:val="2"/>
     <w:lvlOverride w:ilvl="0">
       <w:lvl w:ilvl="0">
         <w:numFmt w:val="bullet"/>
@@ -9311,7 +11720,7 @@
     </w:lvlOverride>
   </w:num>
   <w:num w:numId="6" w16cid:durableId="1245141084">
-    <w:abstractNumId w:val="1"/>
+    <w:abstractNumId w:val="2"/>
     <w:lvlOverride w:ilvl="0">
       <w:lvl w:ilvl="0">
         <w:numFmt w:val="bullet"/>
@@ -9331,7 +11740,7 @@
     </w:lvlOverride>
   </w:num>
   <w:num w:numId="7" w16cid:durableId="833642163">
-    <w:abstractNumId w:val="1"/>
+    <w:abstractNumId w:val="2"/>
     <w:lvlOverride w:ilvl="0">
       <w:lvl w:ilvl="0">
         <w:numFmt w:val="bullet"/>
@@ -9351,7 +11760,7 @@
     </w:lvlOverride>
   </w:num>
   <w:num w:numId="8" w16cid:durableId="1186212725">
-    <w:abstractNumId w:val="1"/>
+    <w:abstractNumId w:val="2"/>
     <w:lvlOverride w:ilvl="0">
       <w:lvl w:ilvl="0">
         <w:numFmt w:val="bullet"/>
@@ -9371,7 +11780,7 @@
     </w:lvlOverride>
   </w:num>
   <w:num w:numId="9" w16cid:durableId="501700322">
-    <w:abstractNumId w:val="1"/>
+    <w:abstractNumId w:val="2"/>
     <w:lvlOverride w:ilvl="0">
       <w:lvl w:ilvl="0">
         <w:numFmt w:val="bullet"/>
@@ -9391,7 +11800,7 @@
     </w:lvlOverride>
   </w:num>
   <w:num w:numId="10" w16cid:durableId="1317757447">
-    <w:abstractNumId w:val="1"/>
+    <w:abstractNumId w:val="2"/>
     <w:lvlOverride w:ilvl="0">
       <w:lvl w:ilvl="0">
         <w:numFmt w:val="bullet"/>
@@ -9411,10 +11820,10 @@
     </w:lvlOverride>
   </w:num>
   <w:num w:numId="11" w16cid:durableId="65959247">
-    <w:abstractNumId w:val="2"/>
+    <w:abstractNumId w:val="3"/>
   </w:num>
   <w:num w:numId="12" w16cid:durableId="1086464801">
-    <w:abstractNumId w:val="2"/>
+    <w:abstractNumId w:val="3"/>
     <w:lvlOverride w:ilvl="1">
       <w:lvl w:ilvl="1">
         <w:numFmt w:val="bullet"/>
@@ -9434,16 +11843,25 @@
     </w:lvlOverride>
   </w:num>
   <w:num w:numId="13" w16cid:durableId="89858476">
+    <w:abstractNumId w:val="1"/>
+  </w:num>
+  <w:num w:numId="14" w16cid:durableId="933560581">
+    <w:abstractNumId w:val="5"/>
+  </w:num>
+  <w:num w:numId="15" w16cid:durableId="1292828987">
+    <w:abstractNumId w:val="6"/>
+  </w:num>
+  <w:num w:numId="16" w16cid:durableId="1433746100">
+    <w:abstractNumId w:val="10"/>
+  </w:num>
+  <w:num w:numId="17" w16cid:durableId="31539885">
     <w:abstractNumId w:val="0"/>
   </w:num>
-  <w:num w:numId="14" w16cid:durableId="933560581">
-    <w:abstractNumId w:val="3"/>
-  </w:num>
-  <w:num w:numId="15" w16cid:durableId="1292828987">
+  <w:num w:numId="18" w16cid:durableId="1480070508">
     <w:abstractNumId w:val="4"/>
   </w:num>
-  <w:num w:numId="16" w16cid:durableId="1433746100">
-    <w:abstractNumId w:val="7"/>
+  <w:num w:numId="19" w16cid:durableId="2097165027">
+    <w:abstractNumId w:val="8"/>
   </w:num>
 </w:numbering>
 </file>
@@ -9863,6 +12281,29 @@
       <w14:ligatures w14:val="none"/>
     </w:rPr>
   </w:style>
+  <w:style w:type="paragraph" w:styleId="Heading4">
+    <w:name w:val="heading 4"/>
+    <w:basedOn w:val="Normal"/>
+    <w:next w:val="Normal"/>
+    <w:link w:val="Heading4Char"/>
+    <w:uiPriority w:val="9"/>
+    <w:semiHidden/>
+    <w:unhideWhenUsed/>
+    <w:qFormat/>
+    <w:rsid w:val="00385686"/>
+    <w:pPr>
+      <w:keepNext/>
+      <w:keepLines/>
+      <w:spacing w:before="40"/>
+      <w:outlineLvl w:val="3"/>
+    </w:pPr>
+    <w:rPr>
+      <w:rFonts w:asciiTheme="majorHAnsi" w:eastAsiaTheme="majorEastAsia" w:hAnsiTheme="majorHAnsi" w:cstheme="majorBidi"/>
+      <w:i/>
+      <w:iCs/>
+      <w:color w:val="2F5496" w:themeColor="accent1" w:themeShade="BF"/>
+    </w:rPr>
+  </w:style>
   <w:style w:type="character" w:default="1" w:styleId="DefaultParagraphFont">
     <w:name w:val="Default Paragraph Font"/>
     <w:uiPriority w:val="1"/>
@@ -9920,6 +12361,20 @@
       <w:rFonts w:ascii="Times New Roman" w:eastAsia="Times New Roman" w:hAnsi="Times New Roman" w:cs="Times New Roman"/>
       <w:kern w:val="0"/>
       <w14:ligatures w14:val="none"/>
+    </w:rPr>
+  </w:style>
+  <w:style w:type="character" w:customStyle="1" w:styleId="Heading4Char">
+    <w:name w:val="Heading 4 Char"/>
+    <w:basedOn w:val="DefaultParagraphFont"/>
+    <w:link w:val="Heading4"/>
+    <w:uiPriority w:val="9"/>
+    <w:semiHidden/>
+    <w:rsid w:val="00385686"/>
+    <w:rPr>
+      <w:rFonts w:asciiTheme="majorHAnsi" w:eastAsiaTheme="majorEastAsia" w:hAnsiTheme="majorHAnsi" w:cstheme="majorBidi"/>
+      <w:i/>
+      <w:iCs/>
+      <w:color w:val="2F5496" w:themeColor="accent1" w:themeShade="BF"/>
     </w:rPr>
   </w:style>
 </w:styles>

</xml_diff>

<commit_message>
Added integration tables and updated font size.
</commit_message>
<xml_diff>
--- a/SDSTestPlan.docx
+++ b/SDSTestPlan.docx
@@ -8049,15 +8049,21 @@
         <w:textAlignment w:val="baseline"/>
         <w:rPr>
           <w:rFonts w:ascii="Arial" w:hAnsi="Arial" w:cs="Arial"/>
-          <w:color w:val="000000"/>
+          <w:i w:val="0"/>
+          <w:iCs w:val="0"/>
+          <w:color w:val="000000"/>
+          <w:sz w:val="22"/>
+          <w:szCs w:val="22"/>
         </w:rPr>
       </w:pPr>
       <w:r>
         <w:rPr>
           <w:rFonts w:ascii="Arial" w:hAnsi="Arial" w:cs="Arial"/>
-          <w:b/>
-          <w:bCs/>
-          <w:color w:val="000000"/>
+          <w:i w:val="0"/>
+          <w:iCs w:val="0"/>
+          <w:color w:val="000000"/>
+          <w:sz w:val="22"/>
+          <w:szCs w:val="22"/>
         </w:rPr>
         <w:t>Integration Testing</w:t>
       </w:r>

</xml_diff>